<commit_message>
[Integration Testing Plan] : Correction of Test Description part.
</commit_message>
<xml_diff>
--- a/Integration Testing Document/IntegrationTesting Plan.docx
+++ b/Integration Testing Document/IntegrationTesting Plan.docx
@@ -73,6 +73,7 @@
                     <w:dataBinding w:prefixMappings="xmlns:ns0='http://schemas.openxmlformats.org/officeDocument/2006/extended-properties'" w:xpath="/ns0:Properties[1]/ns0:Company[1]" w:storeItemID="{6668398D-A668-4E3E-A5EB-62B293D839F1}"/>
                     <w:text/>
                   </w:sdtPr>
+                  <w:sdtEndPr/>
                   <w:sdtContent>
                     <w:r>
                       <w:rPr>
@@ -80,7 +81,7 @@
                         <w:sz w:val="24"/>
                         <w:lang w:val="en-GB"/>
                       </w:rPr>
-                      <w:t>Version 1.3</w:t>
+                      <w:t>Version 2.1</w:t>
                     </w:r>
                   </w:sdtContent>
                 </w:sdt>
@@ -106,6 +107,7 @@
                   <w:dataBinding w:prefixMappings="xmlns:ns0='http://schemas.openxmlformats.org/package/2006/metadata/core-properties' xmlns:ns1='http://purl.org/dc/elements/1.1/'" w:xpath="/ns0:coreProperties[1]/ns1:title[1]" w:storeItemID="{6C3C8BC8-F283-45AE-878A-BAB7291924A1}"/>
                   <w:text/>
                 </w:sdtPr>
+                <w:sdtEndPr/>
                 <w:sdtContent>
                   <w:p>
                     <w:pPr>
@@ -218,22 +220,24 @@
                     <w:i/>
                     <w:iCs/>
                     <w:color w:val="17365D" w:themeColor="text2" w:themeShade="BF"/>
-                    <w:lang w:val="en-GB"/>
                   </w:rPr>
                   <w:alias w:val="Auteur"/>
                   <w:id w:val="13406928"/>
                   <w:dataBinding w:prefixMappings="xmlns:ns0='http://schemas.openxmlformats.org/package/2006/metadata/core-properties' xmlns:ns1='http://purl.org/dc/elements/1.1/'" w:xpath="/ns0:coreProperties[1]/ns1:creator[1]" w:storeItemID="{6C3C8BC8-F283-45AE-878A-BAB7291924A1}"/>
                   <w:text/>
                 </w:sdtPr>
+                <w:sdtEndPr>
+                  <w:rPr>
+                    <w:rStyle w:val="Titre3Car"/>
+                  </w:rPr>
+                </w:sdtEndPr>
                 <w:sdtContent>
                   <w:p>
                     <w:pPr>
                       <w:rPr>
                         <w:color w:val="4F81BD" w:themeColor="accent1"/>
-                        <w:lang w:val="en-GB"/>
                       </w:rPr>
                     </w:pPr>
-                    <w:proofErr w:type="spellStart"/>
                     <w:r>
                       <w:rPr>
                         <w:rStyle w:val="Titre3Car"/>
@@ -242,89 +246,9 @@
                         <w:i/>
                         <w:iCs/>
                         <w:color w:val="17365D" w:themeColor="text2" w:themeShade="BF"/>
-                        <w:lang w:val="en-GB"/>
                       </w:rPr>
-                      <w:t>Vianney</w:t>
+                      <w:t>Vianney Payelle - Rémi Rigal - Noëlie Ramuzat</w:t>
                     </w:r>
-                    <w:proofErr w:type="spellEnd"/>
-                    <w:r>
-                      <w:rPr>
-                        <w:rStyle w:val="Titre3Car"/>
-                        <w:rFonts w:ascii="Times New Roman" w:eastAsiaTheme="minorEastAsia" w:hAnsi="Times New Roman" w:cs="Times New Roman"/>
-                        <w:b w:val="0"/>
-                        <w:i/>
-                        <w:iCs/>
-                        <w:color w:val="17365D" w:themeColor="text2" w:themeShade="BF"/>
-                        <w:lang w:val="en-GB"/>
-                      </w:rPr>
-                      <w:t xml:space="preserve"> </w:t>
-                    </w:r>
-                    <w:proofErr w:type="spellStart"/>
-                    <w:r>
-                      <w:rPr>
-                        <w:rStyle w:val="Titre3Car"/>
-                        <w:rFonts w:ascii="Times New Roman" w:eastAsiaTheme="minorEastAsia" w:hAnsi="Times New Roman" w:cs="Times New Roman"/>
-                        <w:b w:val="0"/>
-                        <w:i/>
-                        <w:iCs/>
-                        <w:color w:val="17365D" w:themeColor="text2" w:themeShade="BF"/>
-                        <w:lang w:val="en-GB"/>
-                      </w:rPr>
-                      <w:t>Payelle</w:t>
-                    </w:r>
-                    <w:proofErr w:type="spellEnd"/>
-                    <w:r>
-                      <w:rPr>
-                        <w:rStyle w:val="Titre3Car"/>
-                        <w:rFonts w:ascii="Times New Roman" w:eastAsiaTheme="minorEastAsia" w:hAnsi="Times New Roman" w:cs="Times New Roman"/>
-                        <w:b w:val="0"/>
-                        <w:i/>
-                        <w:iCs/>
-                        <w:color w:val="17365D" w:themeColor="text2" w:themeShade="BF"/>
-                        <w:lang w:val="en-GB"/>
-                      </w:rPr>
-                      <w:t xml:space="preserve"> - Rémi Rigal - </w:t>
-                    </w:r>
-                    <w:proofErr w:type="spellStart"/>
-                    <w:r>
-                      <w:rPr>
-                        <w:rStyle w:val="Titre3Car"/>
-                        <w:rFonts w:ascii="Times New Roman" w:eastAsiaTheme="minorEastAsia" w:hAnsi="Times New Roman" w:cs="Times New Roman"/>
-                        <w:b w:val="0"/>
-                        <w:i/>
-                        <w:iCs/>
-                        <w:color w:val="17365D" w:themeColor="text2" w:themeShade="BF"/>
-                        <w:lang w:val="en-GB"/>
-                      </w:rPr>
-                      <w:t>Noëlie</w:t>
-                    </w:r>
-                    <w:proofErr w:type="spellEnd"/>
-                    <w:r>
-                      <w:rPr>
-                        <w:rStyle w:val="Titre3Car"/>
-                        <w:rFonts w:ascii="Times New Roman" w:eastAsiaTheme="minorEastAsia" w:hAnsi="Times New Roman" w:cs="Times New Roman"/>
-                        <w:b w:val="0"/>
-                        <w:i/>
-                        <w:iCs/>
-                        <w:color w:val="17365D" w:themeColor="text2" w:themeShade="BF"/>
-                        <w:lang w:val="en-GB"/>
-                      </w:rPr>
-                      <w:t xml:space="preserve"> </w:t>
-                    </w:r>
-                    <w:proofErr w:type="spellStart"/>
-                    <w:r>
-                      <w:rPr>
-                        <w:rStyle w:val="Titre3Car"/>
-                        <w:rFonts w:ascii="Times New Roman" w:eastAsiaTheme="minorEastAsia" w:hAnsi="Times New Roman" w:cs="Times New Roman"/>
-                        <w:b w:val="0"/>
-                        <w:i/>
-                        <w:iCs/>
-                        <w:color w:val="17365D" w:themeColor="text2" w:themeShade="BF"/>
-                        <w:lang w:val="en-GB"/>
-                      </w:rPr>
-                      <w:t>Ramuzat</w:t>
-                    </w:r>
-                    <w:proofErr w:type="spellEnd"/>
                   </w:p>
                 </w:sdtContent>
               </w:sdt>
@@ -339,7 +263,6 @@
                   <w:rPr>
                     <w:color w:val="4F81BD" w:themeColor="accent1"/>
                     <w:sz w:val="24"/>
-                    <w:lang w:val="en-GB"/>
                   </w:rPr>
                 </w:pPr>
               </w:p>
@@ -349,20 +272,13 @@
                   <w:rPr>
                     <w:color w:val="4F81BD" w:themeColor="accent1"/>
                     <w:sz w:val="24"/>
-                    <w:lang w:val="en-GB"/>
                   </w:rPr>
                 </w:pPr>
               </w:p>
             </w:tc>
           </w:tr>
         </w:tbl>
-        <w:p>
-          <w:pPr>
-            <w:rPr>
-              <w:lang w:val="en-GB"/>
-            </w:rPr>
-          </w:pPr>
-        </w:p>
+        <w:p/>
         <w:p>
           <w:pPr>
             <w:rPr>
@@ -370,18 +286,15 @@
             </w:rPr>
           </w:pPr>
           <w:r>
-            <w:rPr>
-              <w:lang w:val="en-GB"/>
-            </w:rPr>
             <w:br w:type="page"/>
           </w:r>
           <w:r>
             <w:rPr>
               <w:noProof/>
-              <w:lang w:val="en-GB" w:eastAsia="fr-FR"/>
+              <w:lang w:eastAsia="fr-FR"/>
             </w:rPr>
             <w:drawing>
-              <wp:anchor distT="0" distB="0" distL="114300" distR="114300" simplePos="0" relativeHeight="251659264" behindDoc="0" locked="0" layoutInCell="1" allowOverlap="1" wp14:anchorId="08E2959C" wp14:editId="7792464E">
+              <wp:anchor distT="0" distB="0" distL="114300" distR="114300" simplePos="0" relativeHeight="251659264" behindDoc="0" locked="0" layoutInCell="1" allowOverlap="1" wp14:anchorId="6BCC7F15" wp14:editId="1F342BE9">
                 <wp:simplePos x="0" y="0"/>
                 <wp:positionH relativeFrom="column">
                   <wp:posOffset>152400</wp:posOffset>
@@ -448,18 +361,85 @@
     </w:sdt>
     <w:p>
       <w:pPr>
+        <w:pStyle w:val="Lgende"/>
+        <w:framePr w:w="10455" w:h="322" w:hRule="exact" w:hSpace="142" w:wrap="notBeside" w:vAnchor="text" w:hAnchor="page" w:x="739" w:y="4085"/>
+        <w:rPr>
+          <w:sz w:val="20"/>
+          <w:lang w:val="en-GB"/>
+        </w:rPr>
+      </w:pPr>
+      <w:bookmarkStart w:id="5" w:name="_Toc472289320"/>
+      <w:bookmarkStart w:id="6" w:name="_Toc468107524"/>
+      <w:bookmarkStart w:id="7" w:name="_Toc468107591"/>
+      <w:bookmarkStart w:id="8" w:name="_Toc471888157"/>
+      <w:r>
+        <w:rPr>
+          <w:sz w:val="20"/>
+          <w:lang w:val="en-GB"/>
+        </w:rPr>
+        <w:lastRenderedPageBreak/>
+        <w:t xml:space="preserve">Table </w:t>
+      </w:r>
+      <w:r>
+        <w:rPr>
+          <w:sz w:val="20"/>
+          <w:lang w:val="en-GB"/>
+        </w:rPr>
+        <w:fldChar w:fldCharType="begin"/>
+      </w:r>
+      <w:r>
+        <w:rPr>
+          <w:sz w:val="20"/>
+          <w:lang w:val="en-GB"/>
+        </w:rPr>
+        <w:instrText xml:space="preserve"> SEQ Table \* ARABIC </w:instrText>
+      </w:r>
+      <w:r>
+        <w:rPr>
+          <w:sz w:val="20"/>
+          <w:lang w:val="en-GB"/>
+        </w:rPr>
+        <w:fldChar w:fldCharType="separate"/>
+      </w:r>
+      <w:r>
+        <w:rPr>
+          <w:noProof/>
+          <w:sz w:val="20"/>
+          <w:lang w:val="en-GB"/>
+        </w:rPr>
+        <w:t>1</w:t>
+      </w:r>
+      <w:r>
+        <w:rPr>
+          <w:noProof/>
+          <w:sz w:val="20"/>
+          <w:lang w:val="en-GB"/>
+        </w:rPr>
+        <w:fldChar w:fldCharType="end"/>
+      </w:r>
+      <w:r>
+        <w:rPr>
+          <w:sz w:val="20"/>
+          <w:lang w:val="en-GB"/>
+        </w:rPr>
+        <w:t> : Testing Document versions</w:t>
+      </w:r>
+      <w:bookmarkEnd w:id="6"/>
+      <w:bookmarkEnd w:id="7"/>
+      <w:bookmarkEnd w:id="8"/>
+    </w:p>
+    <w:p>
+      <w:pPr>
         <w:pStyle w:val="Titre1"/>
         <w:jc w:val="left"/>
         <w:rPr>
           <w:lang w:val="en-GB"/>
         </w:rPr>
       </w:pPr>
-      <w:bookmarkStart w:id="5" w:name="_Toc472289320"/>
-      <w:r>
-        <w:rPr>
-          <w:lang w:val="en-GB"/>
-        </w:rPr>
-        <w:lastRenderedPageBreak/>
+      <w:r>
+        <w:rPr>
+          <w:lang w:val="en-GB"/>
+        </w:rPr>
         <w:t>Revision Notice</w:t>
       </w:r>
       <w:bookmarkEnd w:id="5"/>
@@ -480,8 +460,8 @@
       <w:tblGrid>
         <w:gridCol w:w="1242"/>
         <w:gridCol w:w="1701"/>
-        <w:gridCol w:w="3686"/>
-        <w:gridCol w:w="2551"/>
+        <w:gridCol w:w="3119"/>
+        <w:gridCol w:w="3118"/>
       </w:tblGrid>
       <w:tr>
         <w:trPr>
@@ -538,7 +518,7 @@
         </w:tc>
         <w:tc>
           <w:tcPr>
-            <w:tcW w:w="3686" w:type="dxa"/>
+            <w:tcW w:w="3119" w:type="dxa"/>
             <w:shd w:val="clear" w:color="auto" w:fill="C6D9F1" w:themeFill="text2" w:themeFillTint="33"/>
             <w:vAlign w:val="center"/>
           </w:tcPr>
@@ -562,7 +542,7 @@
         </w:tc>
         <w:tc>
           <w:tcPr>
-            <w:tcW w:w="2551" w:type="dxa"/>
+            <w:tcW w:w="3118" w:type="dxa"/>
             <w:shd w:val="clear" w:color="auto" w:fill="C6D9F1" w:themeFill="text2" w:themeFillTint="33"/>
             <w:vAlign w:val="center"/>
           </w:tcPr>
@@ -637,7 +617,7 @@
         </w:tc>
         <w:tc>
           <w:tcPr>
-            <w:tcW w:w="3686" w:type="dxa"/>
+            <w:tcW w:w="3119" w:type="dxa"/>
             <w:vAlign w:val="center"/>
           </w:tcPr>
           <w:p>
@@ -661,7 +641,7 @@
         </w:tc>
         <w:tc>
           <w:tcPr>
-            <w:tcW w:w="2551" w:type="dxa"/>
+            <w:tcW w:w="3118" w:type="dxa"/>
             <w:vAlign w:val="center"/>
           </w:tcPr>
           <w:p>
@@ -736,7 +716,7 @@
         </w:tc>
         <w:tc>
           <w:tcPr>
-            <w:tcW w:w="3686" w:type="dxa"/>
+            <w:tcW w:w="3119" w:type="dxa"/>
             <w:vAlign w:val="center"/>
           </w:tcPr>
           <w:p>
@@ -760,7 +740,7 @@
         </w:tc>
         <w:tc>
           <w:tcPr>
-            <w:tcW w:w="2551" w:type="dxa"/>
+            <w:tcW w:w="3118" w:type="dxa"/>
             <w:vAlign w:val="center"/>
           </w:tcPr>
           <w:p>
@@ -778,7 +758,7 @@
                 <w:rFonts w:cstheme="minorHAnsi"/>
                 <w:lang w:val="en-GB"/>
               </w:rPr>
-              <w:t>Add of the  Integration Strategy part</w:t>
+              <w:t>Add of the Integration Strategy part</w:t>
             </w:r>
           </w:p>
         </w:tc>
@@ -835,7 +815,7 @@
         </w:tc>
         <w:tc>
           <w:tcPr>
-            <w:tcW w:w="3686" w:type="dxa"/>
+            <w:tcW w:w="3119" w:type="dxa"/>
             <w:vAlign w:val="center"/>
           </w:tcPr>
           <w:p>
@@ -859,7 +839,7 @@
         </w:tc>
         <w:tc>
           <w:tcPr>
-            <w:tcW w:w="2551" w:type="dxa"/>
+            <w:tcW w:w="3118" w:type="dxa"/>
             <w:vAlign w:val="center"/>
           </w:tcPr>
           <w:p>
@@ -877,93 +857,164 @@
                 <w:rFonts w:cstheme="minorHAnsi"/>
                 <w:lang w:val="en-GB"/>
               </w:rPr>
-              <w:t>Add of the Test Description part and the Tools and Equipment part</w:t>
+              <w:t xml:space="preserve">Add of the </w:t>
+            </w:r>
+            <w:r>
+              <w:rPr>
+                <w:rFonts w:cstheme="minorHAnsi"/>
+                <w:lang w:val="en-GB"/>
+              </w:rPr>
+              <w:t>:</w:t>
+            </w:r>
+          </w:p>
+          <w:p>
+            <w:pPr>
+              <w:pStyle w:val="Paragraphedeliste"/>
+              <w:keepNext/>
+              <w:numPr>
+                <w:ilvl w:val="0"/>
+                <w:numId w:val="43"/>
+              </w:numPr>
+              <w:jc w:val="left"/>
+              <w:cnfStyle w:val="000000000000" w:firstRow="0" w:lastRow="0" w:firstColumn="0" w:lastColumn="0" w:oddVBand="0" w:evenVBand="0" w:oddHBand="0" w:evenHBand="0" w:firstRowFirstColumn="0" w:firstRowLastColumn="0" w:lastRowFirstColumn="0" w:lastRowLastColumn="0"/>
+              <w:rPr>
+                <w:rFonts w:cstheme="minorHAnsi"/>
+                <w:lang w:val="en-GB"/>
+              </w:rPr>
+            </w:pPr>
+            <w:r>
+              <w:rPr>
+                <w:rFonts w:cstheme="minorHAnsi"/>
+                <w:lang w:val="en-GB"/>
+              </w:rPr>
+              <w:t xml:space="preserve">Test Description part </w:t>
+            </w:r>
+          </w:p>
+          <w:p>
+            <w:pPr>
+              <w:pStyle w:val="Paragraphedeliste"/>
+              <w:keepNext/>
+              <w:numPr>
+                <w:ilvl w:val="0"/>
+                <w:numId w:val="43"/>
+              </w:numPr>
+              <w:jc w:val="left"/>
+              <w:cnfStyle w:val="000000000000" w:firstRow="0" w:lastRow="0" w:firstColumn="0" w:lastColumn="0" w:oddVBand="0" w:evenVBand="0" w:oddHBand="0" w:evenHBand="0" w:firstRowFirstColumn="0" w:firstRowLastColumn="0" w:lastRowFirstColumn="0" w:lastRowLastColumn="0"/>
+              <w:rPr>
+                <w:rFonts w:cstheme="minorHAnsi"/>
+                <w:lang w:val="en-GB"/>
+              </w:rPr>
+            </w:pPr>
+            <w:r>
+              <w:rPr>
+                <w:rFonts w:cstheme="minorHAnsi"/>
+                <w:lang w:val="en-GB"/>
+              </w:rPr>
+              <w:t>Tools and Equipment part</w:t>
+            </w:r>
+          </w:p>
+        </w:tc>
+      </w:tr>
+      <w:tr>
+        <w:trPr>
+          <w:trHeight w:val="424"/>
+        </w:trPr>
+        <w:tc>
+          <w:tcPr>
+            <w:cnfStyle w:val="001000000000" w:firstRow="0" w:lastRow="0" w:firstColumn="1" w:lastColumn="0" w:oddVBand="0" w:evenVBand="0" w:oddHBand="0" w:evenHBand="0" w:firstRowFirstColumn="0" w:firstRowLastColumn="0" w:lastRowFirstColumn="0" w:lastRowLastColumn="0"/>
+            <w:tcW w:w="1242" w:type="dxa"/>
+            <w:vAlign w:val="center"/>
+          </w:tcPr>
+          <w:p>
+            <w:pPr>
+              <w:jc w:val="left"/>
+              <w:rPr>
+                <w:rFonts w:asciiTheme="minorHAnsi" w:hAnsiTheme="minorHAnsi" w:cstheme="minorHAnsi"/>
+                <w:lang w:val="en-GB"/>
+              </w:rPr>
+            </w:pPr>
+            <w:r>
+              <w:rPr>
+                <w:rFonts w:asciiTheme="minorHAnsi" w:hAnsiTheme="minorHAnsi" w:cstheme="minorHAnsi"/>
+                <w:lang w:val="en-GB"/>
+              </w:rPr>
+              <w:t>V2.1</w:t>
+            </w:r>
+          </w:p>
+        </w:tc>
+        <w:tc>
+          <w:tcPr>
+            <w:tcW w:w="1701" w:type="dxa"/>
+            <w:vAlign w:val="center"/>
+          </w:tcPr>
+          <w:p>
+            <w:pPr>
+              <w:jc w:val="left"/>
+              <w:cnfStyle w:val="000000000000" w:firstRow="0" w:lastRow="0" w:firstColumn="0" w:lastColumn="0" w:oddVBand="0" w:evenVBand="0" w:oddHBand="0" w:evenHBand="0" w:firstRowFirstColumn="0" w:firstRowLastColumn="0" w:lastRowFirstColumn="0" w:lastRowLastColumn="0"/>
+              <w:rPr>
+                <w:rFonts w:cstheme="minorHAnsi"/>
+                <w:lang w:val="en-GB"/>
+              </w:rPr>
+            </w:pPr>
+            <w:r>
+              <w:rPr>
+                <w:rFonts w:cstheme="minorHAnsi"/>
+                <w:lang w:val="en-GB"/>
+              </w:rPr>
+              <w:t>08/02/2017</w:t>
+            </w:r>
+          </w:p>
+        </w:tc>
+        <w:tc>
+          <w:tcPr>
+            <w:tcW w:w="3119" w:type="dxa"/>
+            <w:vAlign w:val="center"/>
+          </w:tcPr>
+          <w:p>
+            <w:pPr>
+              <w:keepNext/>
+              <w:jc w:val="left"/>
+              <w:cnfStyle w:val="000000000000" w:firstRow="0" w:lastRow="0" w:firstColumn="0" w:lastColumn="0" w:oddVBand="0" w:evenVBand="0" w:oddHBand="0" w:evenHBand="0" w:firstRowFirstColumn="0" w:firstRowLastColumn="0" w:lastRowFirstColumn="0" w:lastRowLastColumn="0"/>
+              <w:rPr>
+                <w:rFonts w:cstheme="minorHAnsi"/>
+                <w:lang w:val="en-GB"/>
+              </w:rPr>
+            </w:pPr>
+            <w:r>
+              <w:rPr>
+                <w:rFonts w:cstheme="minorHAnsi"/>
+                <w:lang w:val="en-GB"/>
+              </w:rPr>
+              <w:t>Correction of the document</w:t>
+            </w:r>
+          </w:p>
+        </w:tc>
+        <w:tc>
+          <w:tcPr>
+            <w:tcW w:w="3118" w:type="dxa"/>
+            <w:vAlign w:val="center"/>
+          </w:tcPr>
+          <w:p>
+            <w:pPr>
+              <w:keepNext/>
+              <w:jc w:val="left"/>
+              <w:cnfStyle w:val="000000000000" w:firstRow="0" w:lastRow="0" w:firstColumn="0" w:lastColumn="0" w:oddVBand="0" w:evenVBand="0" w:oddHBand="0" w:evenHBand="0" w:firstRowFirstColumn="0" w:firstRowLastColumn="0" w:lastRowFirstColumn="0" w:lastRowLastColumn="0"/>
+              <w:rPr>
+                <w:rFonts w:cstheme="minorHAnsi"/>
+                <w:lang w:val="en-GB"/>
+              </w:rPr>
+            </w:pPr>
+            <w:r>
+              <w:rPr>
+                <w:rFonts w:cstheme="minorHAnsi"/>
+                <w:lang w:val="en-GB"/>
+              </w:rPr>
+              <w:t>Correction of the Test description part</w:t>
             </w:r>
           </w:p>
         </w:tc>
       </w:tr>
     </w:tbl>
-    <w:p>
-      <w:pPr>
-        <w:pStyle w:val="Lgende"/>
-        <w:framePr w:w="10455" w:h="322" w:hRule="exact" w:hSpace="142" w:wrap="notBeside" w:vAnchor="text" w:hAnchor="page" w:x="743" w:y="3146"/>
-        <w:rPr>
-          <w:sz w:val="20"/>
-          <w:lang w:val="en-GB"/>
-        </w:rPr>
-      </w:pPr>
-      <w:bookmarkStart w:id="6" w:name="_Toc468107524"/>
-      <w:bookmarkStart w:id="7" w:name="_Toc468107591"/>
-      <w:bookmarkStart w:id="8" w:name="_Toc471888157"/>
-      <w:r>
-        <w:rPr>
-          <w:sz w:val="20"/>
-          <w:lang w:val="en-GB"/>
-        </w:rPr>
-        <w:t xml:space="preserve">Table </w:t>
-      </w:r>
-      <w:r>
-        <w:rPr>
-          <w:sz w:val="20"/>
-          <w:lang w:val="en-GB"/>
-        </w:rPr>
-        <w:fldChar w:fldCharType="begin"/>
-      </w:r>
-      <w:r>
-        <w:rPr>
-          <w:sz w:val="20"/>
-          <w:lang w:val="en-GB"/>
-        </w:rPr>
-        <w:instrText xml:space="preserve"> SEQ Table \* ARABIC </w:instrText>
-      </w:r>
-      <w:r>
-        <w:rPr>
-          <w:sz w:val="20"/>
-          <w:lang w:val="en-GB"/>
-        </w:rPr>
-        <w:fldChar w:fldCharType="separate"/>
-      </w:r>
-      <w:r>
-        <w:rPr>
-          <w:noProof/>
-          <w:sz w:val="20"/>
-          <w:lang w:val="en-GB"/>
-        </w:rPr>
-        <w:t>1</w:t>
-      </w:r>
-      <w:r>
-        <w:rPr>
-          <w:noProof/>
-          <w:sz w:val="20"/>
-          <w:lang w:val="en-GB"/>
-        </w:rPr>
-        <w:fldChar w:fldCharType="end"/>
-      </w:r>
-      <w:r>
-        <w:rPr>
-          <w:sz w:val="20"/>
-          <w:lang w:val="en-GB"/>
-        </w:rPr>
-        <w:t xml:space="preserve"> : </w:t>
-      </w:r>
-      <w:r>
-        <w:rPr>
-          <w:sz w:val="20"/>
-          <w:lang w:val="en-GB"/>
-        </w:rPr>
-        <w:t>Testing</w:t>
-      </w:r>
-      <w:r>
-        <w:rPr>
-          <w:sz w:val="20"/>
-          <w:lang w:val="en-GB"/>
-        </w:rPr>
-        <w:t xml:space="preserve"> Document versions</w:t>
-      </w:r>
-      <w:bookmarkEnd w:id="6"/>
-      <w:bookmarkEnd w:id="7"/>
-      <w:bookmarkEnd w:id="8"/>
-    </w:p>
     <w:p>
       <w:pPr>
         <w:jc w:val="left"/>
@@ -3131,7 +3182,7 @@
                 <w:noProof/>
                 <w:webHidden/>
               </w:rPr>
-              <w:t>16</w:t>
+              <w:t>15</w:t>
             </w:r>
             <w:r>
               <w:rPr>
@@ -3311,7 +3362,7 @@
                 <w:noProof/>
                 <w:webHidden/>
               </w:rPr>
-              <w:t>17</w:t>
+              <w:t>16</w:t>
             </w:r>
             <w:r>
               <w:rPr>
@@ -3491,7 +3542,7 @@
                 <w:noProof/>
                 <w:webHidden/>
               </w:rPr>
-              <w:t>18</w:t>
+              <w:t>17</w:t>
             </w:r>
             <w:r>
               <w:rPr>
@@ -3671,7 +3722,7 @@
                 <w:noProof/>
                 <w:webHidden/>
               </w:rPr>
-              <w:t>20</w:t>
+              <w:t>19</w:t>
             </w:r>
             <w:r>
               <w:rPr>
@@ -3761,7 +3812,7 @@
                 <w:noProof/>
                 <w:webHidden/>
               </w:rPr>
-              <w:t>20</w:t>
+              <w:t>19</w:t>
             </w:r>
             <w:r>
               <w:rPr>
@@ -3851,7 +3902,7 @@
                 <w:noProof/>
                 <w:webHidden/>
               </w:rPr>
-              <w:t>20</w:t>
+              <w:t>19</w:t>
             </w:r>
             <w:r>
               <w:rPr>
@@ -3941,7 +3992,7 @@
                 <w:noProof/>
                 <w:webHidden/>
               </w:rPr>
-              <w:t>20</w:t>
+              <w:t>19</w:t>
             </w:r>
             <w:r>
               <w:rPr>
@@ -4031,7 +4082,7 @@
                 <w:noProof/>
                 <w:webHidden/>
               </w:rPr>
-              <w:t>20</w:t>
+              <w:t>19</w:t>
             </w:r>
             <w:r>
               <w:rPr>
@@ -4121,7 +4172,7 @@
                 <w:noProof/>
                 <w:webHidden/>
               </w:rPr>
-              <w:t>21</w:t>
+              <w:t>20</w:t>
             </w:r>
             <w:r>
               <w:rPr>
@@ -4211,7 +4262,7 @@
                 <w:noProof/>
                 <w:webHidden/>
               </w:rPr>
-              <w:t>21</w:t>
+              <w:t>20</w:t>
             </w:r>
             <w:r>
               <w:rPr>
@@ -4301,7 +4352,7 @@
                 <w:noProof/>
                 <w:webHidden/>
               </w:rPr>
-              <w:t>22</w:t>
+              <w:t>21</w:t>
             </w:r>
             <w:r>
               <w:rPr>
@@ -4391,7 +4442,7 @@
                 <w:noProof/>
                 <w:webHidden/>
               </w:rPr>
-              <w:t>24</w:t>
+              <w:t>23</w:t>
             </w:r>
             <w:r>
               <w:rPr>
@@ -4481,7 +4532,7 @@
                 <w:noProof/>
                 <w:webHidden/>
               </w:rPr>
-              <w:t>25</w:t>
+              <w:t>24</w:t>
             </w:r>
             <w:r>
               <w:rPr>
@@ -4571,7 +4622,7 @@
                 <w:noProof/>
                 <w:webHidden/>
               </w:rPr>
-              <w:t>25</w:t>
+              <w:t>24</w:t>
             </w:r>
             <w:r>
               <w:rPr>
@@ -4661,7 +4712,7 @@
                 <w:noProof/>
                 <w:webHidden/>
               </w:rPr>
-              <w:t>25</w:t>
+              <w:t>24</w:t>
             </w:r>
             <w:r>
               <w:rPr>
@@ -4751,7 +4802,7 @@
                 <w:noProof/>
                 <w:webHidden/>
               </w:rPr>
-              <w:t>25</w:t>
+              <w:t>24</w:t>
             </w:r>
             <w:r>
               <w:rPr>
@@ -6488,21 +6539,12 @@
                 <w:lang w:val="en-GB"/>
               </w:rPr>
             </w:pPr>
-            <w:proofErr w:type="spellStart"/>
             <w:r>
               <w:rPr>
                 <w:rFonts w:eastAsiaTheme="minorEastAsia" w:cstheme="minorHAnsi"/>
                 <w:lang w:val="en-GB"/>
               </w:rPr>
-              <w:t>Elisabetta</w:t>
-            </w:r>
-            <w:proofErr w:type="spellEnd"/>
-            <w:r>
-              <w:rPr>
-                <w:rFonts w:eastAsiaTheme="minorEastAsia" w:cstheme="minorHAnsi"/>
-                <w:lang w:val="en-GB"/>
-              </w:rPr>
-              <w:t xml:space="preserve"> di Nitto</w:t>
+              <w:t>Elisabetta di Nitto</w:t>
             </w:r>
           </w:p>
         </w:tc>
@@ -6612,80 +6654,28 @@
               <w:cnfStyle w:val="000000000000" w:firstRow="0" w:lastRow="0" w:firstColumn="0" w:lastColumn="0" w:oddVBand="0" w:evenVBand="0" w:oddHBand="0" w:evenHBand="0" w:firstRowFirstColumn="0" w:firstRowLastColumn="0" w:lastRowFirstColumn="0" w:lastRowLastColumn="0"/>
               <w:rPr>
                 <w:rFonts w:eastAsiaTheme="minorEastAsia" w:cstheme="minorHAnsi"/>
-                <w:lang w:val="en-GB"/>
               </w:rPr>
             </w:pPr>
             <w:r>
               <w:rPr>
                 <w:rFonts w:cstheme="minorHAnsi"/>
-                <w:lang w:val="en-GB"/>
               </w:rPr>
               <w:t>Rémi Rigal</w:t>
             </w:r>
             <w:r>
               <w:rPr>
                 <w:rFonts w:cstheme="minorHAnsi"/>
-                <w:lang w:val="en-GB"/>
               </w:rPr>
               <w:br/>
-            </w:r>
-            <w:proofErr w:type="spellStart"/>
+              <w:t>Vianney Payelle</w:t>
+            </w:r>
             <w:r>
               <w:rPr>
                 <w:rFonts w:cstheme="minorHAnsi"/>
-                <w:lang w:val="en-GB"/>
-              </w:rPr>
-              <w:t>Vianney</w:t>
-            </w:r>
-            <w:proofErr w:type="spellEnd"/>
-            <w:r>
-              <w:rPr>
-                <w:rFonts w:cstheme="minorHAnsi"/>
-                <w:lang w:val="en-GB"/>
-              </w:rPr>
-              <w:t xml:space="preserve"> </w:t>
-            </w:r>
-            <w:proofErr w:type="spellStart"/>
-            <w:r>
-              <w:rPr>
-                <w:rFonts w:cstheme="minorHAnsi"/>
-                <w:lang w:val="en-GB"/>
-              </w:rPr>
-              <w:t>Payelle</w:t>
-            </w:r>
-            <w:proofErr w:type="spellEnd"/>
-            <w:r>
-              <w:rPr>
-                <w:rFonts w:cstheme="minorHAnsi"/>
-                <w:lang w:val="en-GB"/>
               </w:rPr>
               <w:br/>
-            </w:r>
-            <w:proofErr w:type="spellStart"/>
-            <w:r>
-              <w:rPr>
-                <w:rFonts w:cstheme="minorHAnsi"/>
-                <w:lang w:val="en-GB"/>
-              </w:rPr>
-              <w:t>Noëlie</w:t>
-            </w:r>
-            <w:proofErr w:type="spellEnd"/>
-            <w:r>
-              <w:rPr>
-                <w:rFonts w:cstheme="minorHAnsi"/>
-                <w:lang w:val="en-GB"/>
-              </w:rPr>
-              <w:t xml:space="preserve"> </w:t>
-            </w:r>
-            <w:proofErr w:type="spellStart"/>
-            <w:r>
-              <w:rPr>
-                <w:rFonts w:cstheme="minorHAnsi"/>
-                <w:lang w:val="en-GB"/>
-              </w:rPr>
-              <w:t>Ramuzat</w:t>
-            </w:r>
-            <w:proofErr w:type="spellEnd"/>
+              <w:t>Noëlie Ramuzat</w:t>
+            </w:r>
           </w:p>
         </w:tc>
         <w:tc>
@@ -6779,80 +6769,28 @@
               <w:cnfStyle w:val="000000000000" w:firstRow="0" w:lastRow="0" w:firstColumn="0" w:lastColumn="0" w:oddVBand="0" w:evenVBand="0" w:oddHBand="0" w:evenHBand="0" w:firstRowFirstColumn="0" w:firstRowLastColumn="0" w:lastRowFirstColumn="0" w:lastRowLastColumn="0"/>
               <w:rPr>
                 <w:rFonts w:cstheme="minorHAnsi"/>
-                <w:lang w:val="en-GB"/>
               </w:rPr>
             </w:pPr>
             <w:r>
               <w:rPr>
                 <w:rFonts w:cstheme="minorHAnsi"/>
-                <w:lang w:val="en-GB"/>
               </w:rPr>
               <w:t>Rémi Rigal</w:t>
             </w:r>
             <w:r>
               <w:rPr>
                 <w:rFonts w:cstheme="minorHAnsi"/>
-                <w:lang w:val="en-GB"/>
               </w:rPr>
               <w:br/>
-            </w:r>
-            <w:proofErr w:type="spellStart"/>
+              <w:t>Vianney Payelle</w:t>
+            </w:r>
             <w:r>
               <w:rPr>
                 <w:rFonts w:cstheme="minorHAnsi"/>
-                <w:lang w:val="en-GB"/>
-              </w:rPr>
-              <w:t>Vianney</w:t>
-            </w:r>
-            <w:proofErr w:type="spellEnd"/>
-            <w:r>
-              <w:rPr>
-                <w:rFonts w:cstheme="minorHAnsi"/>
-                <w:lang w:val="en-GB"/>
-              </w:rPr>
-              <w:t xml:space="preserve"> </w:t>
-            </w:r>
-            <w:proofErr w:type="spellStart"/>
-            <w:r>
-              <w:rPr>
-                <w:rFonts w:cstheme="minorHAnsi"/>
-                <w:lang w:val="en-GB"/>
-              </w:rPr>
-              <w:t>Payelle</w:t>
-            </w:r>
-            <w:proofErr w:type="spellEnd"/>
-            <w:r>
-              <w:rPr>
-                <w:rFonts w:cstheme="minorHAnsi"/>
-                <w:lang w:val="en-GB"/>
               </w:rPr>
               <w:br/>
-            </w:r>
-            <w:proofErr w:type="spellStart"/>
-            <w:r>
-              <w:rPr>
-                <w:rFonts w:cstheme="minorHAnsi"/>
-                <w:lang w:val="en-GB"/>
-              </w:rPr>
-              <w:t>Noëlie</w:t>
-            </w:r>
-            <w:proofErr w:type="spellEnd"/>
-            <w:r>
-              <w:rPr>
-                <w:rFonts w:cstheme="minorHAnsi"/>
-                <w:lang w:val="en-GB"/>
-              </w:rPr>
-              <w:t xml:space="preserve"> </w:t>
-            </w:r>
-            <w:proofErr w:type="spellStart"/>
-            <w:r>
-              <w:rPr>
-                <w:rFonts w:cstheme="minorHAnsi"/>
-                <w:lang w:val="en-GB"/>
-              </w:rPr>
-              <w:t>Ramuzat</w:t>
-            </w:r>
-            <w:proofErr w:type="spellEnd"/>
+              <w:t>Noëlie Ramuzat</w:t>
+            </w:r>
           </w:p>
         </w:tc>
         <w:tc>
@@ -7026,7 +6964,6 @@
                 <w:lang w:val="en-GB"/>
               </w:rPr>
             </w:pPr>
-            <w:proofErr w:type="spellStart"/>
             <w:r>
               <w:rPr>
                 <w:rFonts w:asciiTheme="minorHAnsi" w:eastAsiaTheme="minorEastAsia" w:hAnsiTheme="minorHAnsi" w:cstheme="minorHAnsi"/>
@@ -7034,29 +6971,8 @@
                 <w:bCs w:val="0"/>
                 <w:lang w:val="en-GB"/>
               </w:rPr>
-              <w:t>Github</w:t>
-            </w:r>
-            <w:proofErr w:type="spellEnd"/>
-            <w:r>
-              <w:rPr>
-                <w:rFonts w:asciiTheme="minorHAnsi" w:eastAsiaTheme="minorEastAsia" w:hAnsiTheme="minorHAnsi" w:cstheme="minorHAnsi"/>
-                <w:b w:val="0"/>
-                <w:bCs w:val="0"/>
-                <w:lang w:val="en-GB"/>
-              </w:rPr>
-              <w:t xml:space="preserve"> &amp; </w:t>
-            </w:r>
-            <w:proofErr w:type="spellStart"/>
-            <w:r>
-              <w:rPr>
-                <w:rFonts w:asciiTheme="minorHAnsi" w:eastAsiaTheme="minorEastAsia" w:hAnsiTheme="minorHAnsi" w:cstheme="minorHAnsi"/>
-                <w:b w:val="0"/>
-                <w:bCs w:val="0"/>
-                <w:lang w:val="en-GB"/>
-              </w:rPr>
-              <w:t>SourceTree</w:t>
-            </w:r>
-            <w:proofErr w:type="spellEnd"/>
+              <w:t>Github &amp; SourceTree</w:t>
+            </w:r>
           </w:p>
         </w:tc>
         <w:tc>
@@ -7098,23 +7014,13 @@
                 <w:lang w:val="en-GB"/>
               </w:rPr>
             </w:pPr>
-            <w:proofErr w:type="spellStart"/>
             <w:r>
               <w:rPr>
                 <w:rFonts w:asciiTheme="minorHAnsi" w:eastAsiaTheme="minorEastAsia" w:hAnsiTheme="minorHAnsi" w:cstheme="minorHAnsi"/>
                 <w:b w:val="0"/>
                 <w:lang w:val="en-GB"/>
               </w:rPr>
-              <w:t>Edraw</w:t>
-            </w:r>
-            <w:proofErr w:type="spellEnd"/>
-            <w:r>
-              <w:rPr>
-                <w:rFonts w:asciiTheme="minorHAnsi" w:eastAsiaTheme="minorEastAsia" w:hAnsiTheme="minorHAnsi" w:cstheme="minorHAnsi"/>
-                <w:b w:val="0"/>
-                <w:lang w:val="en-GB"/>
-              </w:rPr>
-              <w:t xml:space="preserve"> Max 8.4</w:t>
+              <w:t>Edraw Max 8.4</w:t>
             </w:r>
           </w:p>
         </w:tc>
@@ -7693,49 +7599,7 @@
         <w:rPr>
           <w:lang w:val="en-GB"/>
         </w:rPr>
-        <w:t>The Database and the DriverManager, by making a unit test on the "</w:t>
-      </w:r>
-      <w:proofErr w:type="spellStart"/>
-      <w:r>
-        <w:rPr>
-          <w:lang w:val="en-GB"/>
-        </w:rPr>
-        <w:t>verifyDriver</w:t>
-      </w:r>
-      <w:proofErr w:type="spellEnd"/>
-      <w:r>
-        <w:rPr>
-          <w:lang w:val="en-GB"/>
-        </w:rPr>
-        <w:t>(String email)" function and that it can be modify with a test on the "</w:t>
-      </w:r>
-      <w:proofErr w:type="spellStart"/>
-      <w:r>
-        <w:rPr>
-          <w:lang w:val="en-GB"/>
-        </w:rPr>
-        <w:t>addCar</w:t>
-      </w:r>
-      <w:proofErr w:type="spellEnd"/>
-      <w:r>
-        <w:rPr>
-          <w:lang w:val="en-GB"/>
-        </w:rPr>
-        <w:t xml:space="preserve">(String id, String location, </w:t>
-      </w:r>
-      <w:proofErr w:type="spellStart"/>
-      <w:r>
-        <w:rPr>
-          <w:lang w:val="en-GB"/>
-        </w:rPr>
-        <w:t>Int</w:t>
-      </w:r>
-      <w:proofErr w:type="spellEnd"/>
-      <w:r>
-        <w:rPr>
-          <w:lang w:val="en-GB"/>
-        </w:rPr>
-        <w:t xml:space="preserve"> battery, Bool available)" function (linking the CarManager and the Database).</w:t>
+        <w:t>The Database and the DriverManager, by making a unit test on the "verifyDriver(String email)" function and that it can be modify with a test on the "addCar(String id, String location, Int battery, Bool available)" function (linking the CarManager and the Database).</w:t>
       </w:r>
     </w:p>
     <w:p>
@@ -7753,57 +7617,7 @@
         <w:rPr>
           <w:lang w:val="en-GB"/>
         </w:rPr>
-        <w:t>The Mobile Application and the Router, by testing the "</w:t>
-      </w:r>
-      <w:proofErr w:type="spellStart"/>
-      <w:proofErr w:type="gramStart"/>
-      <w:r>
-        <w:rPr>
-          <w:lang w:val="en-GB"/>
-        </w:rPr>
-        <w:t>verifyRegistrationUser</w:t>
-      </w:r>
-      <w:proofErr w:type="spellEnd"/>
-      <w:r>
-        <w:rPr>
-          <w:lang w:val="en-GB"/>
-        </w:rPr>
-        <w:t>(</w:t>
-      </w:r>
-      <w:proofErr w:type="gramEnd"/>
-      <w:r>
-        <w:rPr>
-          <w:lang w:val="en-GB"/>
-        </w:rPr>
-        <w:t>String[] data)" function the "</w:t>
-      </w:r>
-      <w:proofErr w:type="spellStart"/>
-      <w:r>
-        <w:rPr>
-          <w:lang w:val="en-GB"/>
-        </w:rPr>
-        <w:t>verifyLogin</w:t>
-      </w:r>
-      <w:proofErr w:type="spellEnd"/>
-      <w:r>
-        <w:rPr>
-          <w:lang w:val="en-GB"/>
-        </w:rPr>
-        <w:t>(String email, Sting password)" function and the "</w:t>
-      </w:r>
-      <w:proofErr w:type="spellStart"/>
-      <w:r>
-        <w:rPr>
-          <w:lang w:val="en-GB"/>
-        </w:rPr>
-        <w:t>displayMainPage</w:t>
-      </w:r>
-      <w:proofErr w:type="spellEnd"/>
-      <w:r>
-        <w:rPr>
-          <w:lang w:val="en-GB"/>
-        </w:rPr>
-        <w:t>()" one.</w:t>
+        <w:t>The Mobile Application and the Router, by testing the "verifyRegistrationUser(String[] data)" function the "verifyLogin(String email, Sting password)" function and the "displayMainPage()" one.</w:t>
       </w:r>
     </w:p>
     <w:p>
@@ -7821,35 +7635,7 @@
         <w:rPr>
           <w:lang w:val="en-GB"/>
         </w:rPr>
-        <w:t>The ReservationController and the NotificationHelper, by checking the "</w:t>
-      </w:r>
-      <w:proofErr w:type="spellStart"/>
-      <w:r>
-        <w:rPr>
-          <w:lang w:val="en-GB"/>
-        </w:rPr>
-        <w:t>sendSMS&amp;</w:t>
-      </w:r>
-      <w:proofErr w:type="gramStart"/>
-      <w:r>
-        <w:rPr>
-          <w:lang w:val="en-GB"/>
-        </w:rPr>
-        <w:t>MailConfirm</w:t>
-      </w:r>
-      <w:proofErr w:type="spellEnd"/>
-      <w:r>
-        <w:rPr>
-          <w:lang w:val="en-GB"/>
-        </w:rPr>
-        <w:t>(</w:t>
-      </w:r>
-      <w:proofErr w:type="gramEnd"/>
-      <w:r>
-        <w:rPr>
-          <w:lang w:val="en-GB"/>
-        </w:rPr>
-        <w:t>)" function.</w:t>
+        <w:t>The ReservationController and the NotificationHelper, by checking the "sendSMS&amp;MailConfirm()" function.</w:t>
       </w:r>
     </w:p>
     <w:p>
@@ -7867,21 +7653,7 @@
         <w:rPr>
           <w:lang w:val="en-GB"/>
         </w:rPr>
-        <w:t>The Car and the CarManager, by testing the "</w:t>
-      </w:r>
-      <w:proofErr w:type="spellStart"/>
-      <w:r>
-        <w:rPr>
-          <w:lang w:val="en-GB"/>
-        </w:rPr>
-        <w:t>unlockCar</w:t>
-      </w:r>
-      <w:proofErr w:type="spellEnd"/>
-      <w:r>
-        <w:rPr>
-          <w:lang w:val="en-GB"/>
-        </w:rPr>
-        <w:t>(Car car)" function (linking the CarManager to the Car)</w:t>
+        <w:t>The Car and the CarManager, by testing the "unlockCar(Car car)" function (linking the CarManager to the Car)</w:t>
       </w:r>
     </w:p>
     <w:p>
@@ -7899,37 +7671,7 @@
         <w:rPr>
           <w:lang w:val="en-GB"/>
         </w:rPr>
-        <w:t>The Router and the ReservationController/ResearchController/DriverController/LoginController with the functions "</w:t>
-      </w:r>
-      <w:proofErr w:type="spellStart"/>
-      <w:proofErr w:type="gramStart"/>
-      <w:r>
-        <w:rPr>
-          <w:lang w:val="en-GB"/>
-        </w:rPr>
-        <w:t>transfertRequest</w:t>
-      </w:r>
-      <w:proofErr w:type="spellEnd"/>
-      <w:r>
-        <w:rPr>
-          <w:lang w:val="en-GB"/>
-        </w:rPr>
-        <w:t>(</w:t>
-      </w:r>
-      <w:proofErr w:type="spellStart"/>
-      <w:proofErr w:type="gramEnd"/>
-      <w:r>
-        <w:rPr>
-          <w:lang w:val="en-GB"/>
-        </w:rPr>
-        <w:t>args</w:t>
-      </w:r>
-      <w:proofErr w:type="spellEnd"/>
-      <w:r>
-        <w:rPr>
-          <w:lang w:val="en-GB"/>
-        </w:rPr>
-        <w:t>)" with the appropriate arguments.</w:t>
+        <w:t>The Router and the ReservationController/ResearchController/DriverController/LoginController with the functions "transfertRequest(args)" with the appropriate arguments.</w:t>
       </w:r>
     </w:p>
     <w:p>
@@ -8125,17 +7867,9 @@
         <w:rPr>
           <w:lang w:val="en-GB"/>
         </w:rPr>
-        <w:t xml:space="preserve">Elements to be </w:t>
-      </w:r>
-      <w:proofErr w:type="gramStart"/>
-      <w:r>
-        <w:rPr>
-          <w:lang w:val="en-GB"/>
-        </w:rPr>
-        <w:t>Integrated</w:t>
+        <w:t>Elements to be Integrated</w:t>
       </w:r>
       <w:bookmarkEnd w:id="25"/>
-      <w:proofErr w:type="gramEnd"/>
     </w:p>
     <w:p>
       <w:pPr>
@@ -8654,6 +8388,7 @@
       <w:r>
         <w:rPr>
           <w:noProof/>
+          <w:lang w:eastAsia="fr-FR"/>
         </w:rPr>
         <mc:AlternateContent>
           <mc:Choice Requires="wps">
@@ -8714,33 +8449,18 @@
                             <w:r>
                               <w:t xml:space="preserve">Figure </w:t>
                             </w:r>
+                            <w:fldSimple w:instr=" SEQ Figure \* ARABIC ">
+                              <w:r>
+                                <w:rPr>
+                                  <w:noProof/>
+                                </w:rPr>
+                                <w:t>1</w:t>
+                              </w:r>
+                            </w:fldSimple>
                             <w:r>
-                              <w:fldChar w:fldCharType="begin"/>
-                            </w:r>
-                            <w:r>
-                              <w:instrText xml:space="preserve"> SEQ Figure \* ARABIC </w:instrText>
-                            </w:r>
-                            <w:r>
-                              <w:fldChar w:fldCharType="separate"/>
-                            </w:r>
-                            <w:r>
-                              <w:rPr>
-                                <w:noProof/>
-                              </w:rPr>
-                              <w:t>1</w:t>
-                            </w:r>
-                            <w:r>
-                              <w:fldChar w:fldCharType="end"/>
-                            </w:r>
-                            <w:r>
-                              <w:t xml:space="preserve">: Component </w:t>
-                            </w:r>
-                            <w:proofErr w:type="spellStart"/>
-                            <w:r>
-                              <w:t>Dependencies</w:t>
+                              <w:t>: Component Dependencies</w:t>
                             </w:r>
                             <w:bookmarkEnd w:id="26"/>
-                            <w:proofErr w:type="spellEnd"/>
                           </w:p>
                         </w:txbxContent>
                       </wps:txbx>
@@ -8781,33 +8501,18 @@
                       <w:r>
                         <w:t xml:space="preserve">Figure </w:t>
                       </w:r>
+                      <w:fldSimple w:instr=" SEQ Figure \* ARABIC ">
+                        <w:r>
+                          <w:rPr>
+                            <w:noProof/>
+                          </w:rPr>
+                          <w:t>1</w:t>
+                        </w:r>
+                      </w:fldSimple>
                       <w:r>
-                        <w:fldChar w:fldCharType="begin"/>
-                      </w:r>
-                      <w:r>
-                        <w:instrText xml:space="preserve"> SEQ Figure \* ARABIC </w:instrText>
-                      </w:r>
-                      <w:r>
-                        <w:fldChar w:fldCharType="separate"/>
-                      </w:r>
-                      <w:r>
-                        <w:rPr>
-                          <w:noProof/>
-                        </w:rPr>
-                        <w:t>1</w:t>
-                      </w:r>
-                      <w:r>
-                        <w:fldChar w:fldCharType="end"/>
-                      </w:r>
-                      <w:r>
-                        <w:t xml:space="preserve">: Component </w:t>
-                      </w:r>
-                      <w:proofErr w:type="spellStart"/>
-                      <w:r>
-                        <w:t>Dependencies</w:t>
+                        <w:t>: Component Dependencies</w:t>
                       </w:r>
                       <w:bookmarkEnd w:id="27"/>
-                      <w:proofErr w:type="spellEnd"/>
                     </w:p>
                   </w:txbxContent>
                 </v:textbox>
@@ -9155,23 +8860,7 @@
         <w:rPr>
           <w:lang w:val="en-GB"/>
         </w:rPr>
-        <w:t xml:space="preserve">The LoginManager is responsible for opening and attributing sessions for all the drivers that want to log into to the system or that want to register. This component requires the DriverManager to check the credentials of the drivers, the DataAccessManager to validate and save logs for sessions and the NotificationHelper if sending </w:t>
-      </w:r>
-      <w:proofErr w:type="spellStart"/>
-      <w:proofErr w:type="gramStart"/>
-      <w:r>
-        <w:rPr>
-          <w:lang w:val="en-GB"/>
-        </w:rPr>
-        <w:t>a</w:t>
-      </w:r>
-      <w:proofErr w:type="spellEnd"/>
-      <w:proofErr w:type="gramEnd"/>
-      <w:r>
-        <w:rPr>
-          <w:lang w:val="en-GB"/>
-        </w:rPr>
-        <w:t xml:space="preserve"> email of a SMS is needed, during the re</w:t>
+        <w:t>The LoginManager is responsible for opening and attributing sessions for all the drivers that want to log into to the system or that want to register. This component requires the DriverManager to check the credentials of the drivers, the DataAccessManager to validate and save logs for sessions and the NotificationHelper if sending a email of a SMS is needed, during the re</w:t>
       </w:r>
       <w:r>
         <w:rPr>
@@ -9267,21 +8956,7 @@
         <w:rPr>
           <w:lang w:val="en-GB"/>
         </w:rPr>
-        <w:t>The CarManager is the key component of the car management sub-</w:t>
-      </w:r>
-      <w:proofErr w:type="gramStart"/>
-      <w:r>
-        <w:rPr>
-          <w:lang w:val="en-GB"/>
-        </w:rPr>
-        <w:t>system,</w:t>
-      </w:r>
-      <w:proofErr w:type="gramEnd"/>
-      <w:r>
-        <w:rPr>
-          <w:lang w:val="en-GB"/>
-        </w:rPr>
-        <w:t xml:space="preserve"> it manages all the data concerning the car. Indeed, it needs the CarDataService that provides data from the sensors of the car such as the position, the number of person inside or the battery level. It allows the locking and the unlocking of the car, when used, the CarManager can then start or end a ride through</w:t>
+        <w:t>The CarManager is the key component of the car management sub-system, it manages all the data concerning the car. Indeed, it needs the CarDataService that provides data from the sensors of the car such as the position, the number of person inside or the battery level. It allows the locking and the unlocking of the car, when used, the CarManager can then start or end a ride through</w:t>
       </w:r>
       <w:r>
         <w:rPr>
@@ -9329,21 +9004,7 @@
         <w:rPr>
           <w:lang w:val="en-GB"/>
         </w:rPr>
-        <w:t xml:space="preserve">The ResearchManager is used whenever a driver looks for an available </w:t>
-      </w:r>
-      <w:proofErr w:type="gramStart"/>
-      <w:r>
-        <w:rPr>
-          <w:lang w:val="en-GB"/>
-        </w:rPr>
-        <w:t>car,</w:t>
-      </w:r>
-      <w:proofErr w:type="gramEnd"/>
-      <w:r>
-        <w:rPr>
-          <w:lang w:val="en-GB"/>
-        </w:rPr>
-        <w:t xml:space="preserve"> the needed data are fetched from the DataAccessManager and the CarManager.</w:t>
+        <w:t>The ResearchManager is used whenever a driver looks for an available car, the needed data are fetched from the DataAccessManager and the CarManager.</w:t>
       </w:r>
     </w:p>
     <w:p>
@@ -9418,6 +9079,7 @@
       <w:r>
         <w:rPr>
           <w:noProof/>
+          <w:lang w:eastAsia="fr-FR"/>
         </w:rPr>
         <mc:AlternateContent>
           <mc:Choice Requires="wps">
@@ -9478,41 +9140,18 @@
                             <w:r>
                               <w:t xml:space="preserve">Figure </w:t>
                             </w:r>
+                            <w:fldSimple w:instr=" SEQ Figure \* ARABIC ">
+                              <w:r>
+                                <w:rPr>
+                                  <w:noProof/>
+                                </w:rPr>
+                                <w:t>2</w:t>
+                              </w:r>
+                            </w:fldSimple>
                             <w:r>
-                              <w:fldChar w:fldCharType="begin"/>
-                            </w:r>
-                            <w:r>
-                              <w:instrText xml:space="preserve"> SEQ Figure \* ARABIC </w:instrText>
-                            </w:r>
-                            <w:r>
-                              <w:fldChar w:fldCharType="separate"/>
-                            </w:r>
-                            <w:r>
-                              <w:rPr>
-                                <w:noProof/>
-                              </w:rPr>
-                              <w:t>2</w:t>
-                            </w:r>
-                            <w:r>
-                              <w:fldChar w:fldCharType="end"/>
-                            </w:r>
-                            <w:r>
-                              <w:t xml:space="preserve">: Component </w:t>
-                            </w:r>
-                            <w:proofErr w:type="spellStart"/>
-                            <w:r>
-                              <w:t>Integration</w:t>
-                            </w:r>
-                            <w:proofErr w:type="spellEnd"/>
-                            <w:r>
-                              <w:t xml:space="preserve"> </w:t>
-                            </w:r>
-                            <w:proofErr w:type="spellStart"/>
-                            <w:r>
-                              <w:t>Diagram</w:t>
+                              <w:t>: Component Integration Diagram</w:t>
                             </w:r>
                             <w:bookmarkEnd w:id="32"/>
-                            <w:proofErr w:type="spellEnd"/>
                           </w:p>
                         </w:txbxContent>
                       </wps:txbx>
@@ -9549,41 +9188,18 @@
                       <w:r>
                         <w:t xml:space="preserve">Figure </w:t>
                       </w:r>
+                      <w:fldSimple w:instr=" SEQ Figure \* ARABIC ">
+                        <w:r>
+                          <w:rPr>
+                            <w:noProof/>
+                          </w:rPr>
+                          <w:t>2</w:t>
+                        </w:r>
+                      </w:fldSimple>
                       <w:r>
-                        <w:fldChar w:fldCharType="begin"/>
-                      </w:r>
-                      <w:r>
-                        <w:instrText xml:space="preserve"> SEQ Figure \* ARABIC </w:instrText>
-                      </w:r>
-                      <w:r>
-                        <w:fldChar w:fldCharType="separate"/>
-                      </w:r>
-                      <w:r>
-                        <w:rPr>
-                          <w:noProof/>
-                        </w:rPr>
-                        <w:t>2</w:t>
-                      </w:r>
-                      <w:r>
-                        <w:fldChar w:fldCharType="end"/>
-                      </w:r>
-                      <w:r>
-                        <w:t xml:space="preserve">: Component </w:t>
-                      </w:r>
-                      <w:proofErr w:type="spellStart"/>
-                      <w:r>
-                        <w:t>Integration</w:t>
-                      </w:r>
-                      <w:proofErr w:type="spellEnd"/>
-                      <w:r>
-                        <w:t xml:space="preserve"> </w:t>
-                      </w:r>
-                      <w:proofErr w:type="spellStart"/>
-                      <w:r>
-                        <w:t>Diagram</w:t>
+                        <w:t>: Component Integration Diagram</w:t>
                       </w:r>
                       <w:bookmarkEnd w:id="33"/>
-                      <w:proofErr w:type="spellEnd"/>
                     </w:p>
                   </w:txbxContent>
                 </v:textbox>
@@ -9617,7 +9233,7 @@
     <w:p>
       <w:pPr>
         <w:spacing w:after="0"/>
-        <w:ind w:left="360" w:firstLine="349"/>
+        <w:ind w:firstLine="360"/>
         <w:rPr>
           <w:lang w:val="en-GB"/>
         </w:rPr>
@@ -9645,6 +9261,31 @@
           <w:lang w:val="en-GB"/>
         </w:rPr>
         <w:t>an be specific to our system:</w:t>
+      </w:r>
+    </w:p>
+    <w:p>
+      <w:pPr>
+        <w:rPr>
+          <w:lang w:val="en-GB"/>
+        </w:rPr>
+      </w:pPr>
+      <w:r>
+        <w:rPr>
+          <w:lang w:val="en-GB"/>
+        </w:rPr>
+        <w:t xml:space="preserve">Simulation of the element </w:t>
+      </w:r>
+      <w:r>
+        <w:rPr>
+          <w:lang w:val="en-GB"/>
+        </w:rPr>
+        <w:t>those are</w:t>
+      </w:r>
+      <w:r>
+        <w:rPr>
+          <w:lang w:val="en-GB"/>
+        </w:rPr>
+        <w:t xml:space="preserve"> external to the software:</w:t>
       </w:r>
     </w:p>
     <w:p>
@@ -9662,7 +9303,13 @@
         <w:rPr>
           <w:lang w:val="en-GB"/>
         </w:rPr>
-        <w:t>Simulation of the element that are external to the software:</w:t>
+        <w:t>Behaviour</w:t>
+      </w:r>
+      <w:r>
+        <w:rPr>
+          <w:lang w:val="en-GB"/>
+        </w:rPr>
+        <w:t xml:space="preserve"> test: what is happening in case of missing data or wrong data received/send</w:t>
       </w:r>
     </w:p>
     <w:p>
@@ -9680,13 +9327,19 @@
         <w:rPr>
           <w:lang w:val="en-GB"/>
         </w:rPr>
-        <w:t>Behaviour</w:t>
-      </w:r>
-      <w:r>
-        <w:rPr>
-          <w:lang w:val="en-GB"/>
-        </w:rPr>
-        <w:t xml:space="preserve"> test: what is happening in case of missing data or wrong data received/send</w:t>
+        <w:t xml:space="preserve">Simulator of car </w:t>
+      </w:r>
+      <w:r>
+        <w:rPr>
+          <w:lang w:val="en-GB"/>
+        </w:rPr>
+        <w:t>behaviour</w:t>
+      </w:r>
+      <w:r>
+        <w:rPr>
+          <w:lang w:val="en-GB"/>
+        </w:rPr>
+        <w:t>: simulate information exchanged between the car and the system</w:t>
       </w:r>
     </w:p>
     <w:p>
@@ -9704,7 +9357,7 @@
         <w:rPr>
           <w:lang w:val="en-GB"/>
         </w:rPr>
-        <w:t xml:space="preserve">Simulator of car </w:t>
+        <w:t xml:space="preserve">Simulator of user </w:t>
       </w:r>
       <w:r>
         <w:rPr>
@@ -9716,124 +9369,72 @@
         <w:rPr>
           <w:lang w:val="en-GB"/>
         </w:rPr>
-        <w:t>: simulate information exchanged between the car and the system</w:t>
+        <w:t xml:space="preserve">: simulate the </w:t>
+      </w:r>
+      <w:r>
+        <w:rPr>
+          <w:lang w:val="en-GB"/>
+        </w:rPr>
+        <w:t>behaviour</w:t>
+      </w:r>
+      <w:r>
+        <w:rPr>
+          <w:lang w:val="en-GB"/>
+        </w:rPr>
+        <w:t xml:space="preserve"> of t</w:t>
+      </w:r>
+      <w:r>
+        <w:rPr>
+          <w:lang w:val="en-GB"/>
+        </w:rPr>
+        <w:t>he user through the application</w:t>
       </w:r>
     </w:p>
     <w:p>
       <w:pPr>
-        <w:pStyle w:val="Paragraphedeliste"/>
-        <w:numPr>
-          <w:ilvl w:val="0"/>
-          <w:numId w:val="35"/>
-        </w:numPr>
-        <w:rPr>
-          <w:lang w:val="en-GB"/>
-        </w:rPr>
-      </w:pPr>
-      <w:r>
-        <w:rPr>
-          <w:lang w:val="en-GB"/>
-        </w:rPr>
-        <w:t xml:space="preserve">Simulator of user </w:t>
-      </w:r>
-      <w:r>
-        <w:rPr>
-          <w:lang w:val="en-GB"/>
-        </w:rPr>
-        <w:t>behaviour</w:t>
-      </w:r>
-      <w:r>
-        <w:rPr>
-          <w:lang w:val="en-GB"/>
-        </w:rPr>
-        <w:t xml:space="preserve">: simulate the </w:t>
-      </w:r>
-      <w:r>
-        <w:rPr>
-          <w:lang w:val="en-GB"/>
-        </w:rPr>
-        <w:t>behaviour</w:t>
-      </w:r>
-      <w:r>
-        <w:rPr>
-          <w:lang w:val="en-GB"/>
-        </w:rPr>
-        <w:t xml:space="preserve"> of t</w:t>
-      </w:r>
-      <w:r>
-        <w:rPr>
-          <w:lang w:val="en-GB"/>
-        </w:rPr>
-        <w:t>he user through the application</w:t>
+        <w:rPr>
+          <w:lang w:val="en-GB"/>
+        </w:rPr>
+      </w:pPr>
+      <w:r>
+        <w:rPr>
+          <w:lang w:val="en-GB"/>
+        </w:rPr>
+        <w:t>These simulations will be u</w:t>
+      </w:r>
+      <w:r>
+        <w:rPr>
+          <w:lang w:val="en-GB"/>
+        </w:rPr>
+        <w:t>sed before the beta test involving a sample of cars and users</w:t>
+      </w:r>
+      <w:r>
+        <w:rPr>
+          <w:lang w:val="en-GB"/>
+        </w:rPr>
+        <w:t>. It c</w:t>
+      </w:r>
+      <w:r>
+        <w:rPr>
+          <w:lang w:val="en-GB"/>
+        </w:rPr>
+        <w:t>an also be used to populate the</w:t>
+      </w:r>
+      <w:r>
+        <w:rPr>
+          <w:lang w:val="en-GB"/>
+        </w:rPr>
+        <w:t xml:space="preserve"> database</w:t>
+      </w:r>
+      <w:r>
+        <w:rPr>
+          <w:lang w:val="en-GB"/>
+        </w:rPr>
+        <w:t>.</w:t>
       </w:r>
     </w:p>
     <w:p>
       <w:pPr>
-        <w:pStyle w:val="Paragraphedeliste"/>
-        <w:numPr>
-          <w:ilvl w:val="0"/>
-          <w:numId w:val="35"/>
-        </w:numPr>
-        <w:rPr>
-          <w:lang w:val="en-GB"/>
-        </w:rPr>
-      </w:pPr>
-      <w:r>
-        <w:rPr>
-          <w:lang w:val="en-GB"/>
-        </w:rPr>
-        <w:t>Used before the beta test involving a sample of cars and users and</w:t>
-      </w:r>
-    </w:p>
-    <w:p>
-      <w:pPr>
-        <w:pStyle w:val="Paragraphedeliste"/>
-        <w:numPr>
-          <w:ilvl w:val="0"/>
-          <w:numId w:val="35"/>
-        </w:numPr>
-        <w:rPr>
-          <w:lang w:val="en-GB"/>
-        </w:rPr>
-      </w:pPr>
-      <w:r>
-        <w:rPr>
-          <w:lang w:val="en-GB"/>
-        </w:rPr>
-        <w:t>for software components that are directly connected to them</w:t>
-      </w:r>
-    </w:p>
-    <w:p>
-      <w:pPr>
-        <w:pStyle w:val="Paragraphedeliste"/>
-        <w:numPr>
-          <w:ilvl w:val="0"/>
-          <w:numId w:val="35"/>
-        </w:numPr>
-        <w:rPr>
-          <w:lang w:val="en-GB"/>
-        </w:rPr>
-      </w:pPr>
-      <w:r>
-        <w:rPr>
-          <w:lang w:val="en-GB"/>
-        </w:rPr>
-        <w:t>Can also be used to populate the</w:t>
-      </w:r>
-      <w:r>
-        <w:rPr>
-          <w:lang w:val="en-GB"/>
-        </w:rPr>
-        <w:t xml:space="preserve"> database</w:t>
-      </w:r>
-    </w:p>
-    <w:p>
-      <w:pPr>
-        <w:pStyle w:val="Paragraphedeliste"/>
-        <w:numPr>
-          <w:ilvl w:val="0"/>
-          <w:numId w:val="35"/>
-        </w:numPr>
         <w:rPr>
           <w:lang w:val="en-GB"/>
         </w:rPr>
@@ -9843,6 +9444,12 @@
           <w:lang w:val="en-GB"/>
         </w:rPr>
         <w:lastRenderedPageBreak/>
+        <w:t xml:space="preserve"> </w:t>
+      </w:r>
+      <w:r>
+        <w:rPr>
+          <w:lang w:val="en-GB"/>
+        </w:rPr>
         <w:t>The data provided by the simulators should have</w:t>
       </w:r>
       <w:r>
@@ -9851,41 +9458,47 @@
         </w:rPr>
         <w:t xml:space="preserve"> the same form as the real ones</w:t>
       </w:r>
-    </w:p>
-    <w:p>
-      <w:pPr>
-        <w:pStyle w:val="Paragraphedeliste"/>
-        <w:numPr>
-          <w:ilvl w:val="0"/>
-          <w:numId w:val="35"/>
-        </w:numPr>
-        <w:rPr>
-          <w:lang w:val="en-GB"/>
-        </w:rPr>
-      </w:pPr>
-      <w:r>
-        <w:rPr>
-          <w:lang w:val="en-GB"/>
-        </w:rPr>
-        <w:t>Early test involving few data and element will be run in a  private secure network</w:t>
-      </w:r>
-    </w:p>
-    <w:p>
-      <w:pPr>
-        <w:pStyle w:val="Paragraphedeliste"/>
-        <w:numPr>
-          <w:ilvl w:val="0"/>
-          <w:numId w:val="35"/>
-        </w:numPr>
-        <w:rPr>
-          <w:lang w:val="en-GB"/>
-        </w:rPr>
-      </w:pPr>
+      <w:r>
+        <w:rPr>
+          <w:lang w:val="en-GB"/>
+        </w:rPr>
+        <w:t xml:space="preserve">. </w:t>
+      </w:r>
+      <w:r>
+        <w:rPr>
+          <w:lang w:val="en-GB"/>
+        </w:rPr>
+        <w:t xml:space="preserve">Early test involving few data and element will be run in </w:t>
+      </w:r>
+      <w:r>
+        <w:rPr>
+          <w:lang w:val="en-GB"/>
+        </w:rPr>
+        <w:t>a private</w:t>
+      </w:r>
+      <w:r>
+        <w:rPr>
+          <w:lang w:val="en-GB"/>
+        </w:rPr>
+        <w:t xml:space="preserve"> secure network</w:t>
+      </w:r>
+      <w:r>
+        <w:rPr>
+          <w:lang w:val="en-GB"/>
+        </w:rPr>
+        <w:t xml:space="preserve"> </w:t>
+      </w:r>
       <w:r>
         <w:rPr>
           <w:lang w:val="en-GB"/>
         </w:rPr>
         <w:t>to prevent the access of external users and security breach</w:t>
+      </w:r>
+      <w:r>
+        <w:rPr>
+          <w:lang w:val="en-GB"/>
+        </w:rPr>
+        <w:t>.</w:t>
       </w:r>
     </w:p>
     <w:p>
@@ -9919,21 +9532,7 @@
         <w:rPr>
           <w:lang w:val="en-GB"/>
         </w:rPr>
-        <w:t xml:space="preserve">In this part are presented the different managers who will work </w:t>
-      </w:r>
-      <w:proofErr w:type="gramStart"/>
-      <w:r>
-        <w:rPr>
-          <w:lang w:val="en-GB"/>
-        </w:rPr>
-        <w:t>on the several integration</w:t>
-      </w:r>
-      <w:proofErr w:type="gramEnd"/>
-      <w:r>
-        <w:rPr>
-          <w:lang w:val="en-GB"/>
-        </w:rPr>
-        <w:t xml:space="preserve"> test parts.</w:t>
+        <w:t>In this part are presented the different managers who will work on the several integration test parts.</w:t>
       </w:r>
     </w:p>
     <w:p>
@@ -9948,13 +9547,7 @@
         <w:rPr>
           <w:lang w:val="en-GB"/>
         </w:rPr>
-        <w:t xml:space="preserve">They will be split in groups, according to their domain of expertise and </w:t>
-      </w:r>
-      <w:r>
-        <w:rPr>
-          <w:lang w:val="en-GB"/>
-        </w:rPr>
-        <w:t>responsibilit</w:t>
+        <w:t>They will be split in groups, according to their domain of expertise and responsibilit</w:t>
       </w:r>
       <w:r>
         <w:rPr>
@@ -10014,19 +9607,7 @@
         <w:rPr>
           <w:lang w:val="en-GB"/>
         </w:rPr>
-        <w:t xml:space="preserve">The Simulators development part: The group is in charge of the </w:t>
-      </w:r>
-      <w:r>
-        <w:rPr>
-          <w:lang w:val="en-GB"/>
-        </w:rPr>
-        <w:t>development</w:t>
-      </w:r>
-      <w:r>
-        <w:rPr>
-          <w:lang w:val="en-GB"/>
-        </w:rPr>
-        <w:t xml:space="preserve"> of users and cars simulators to minimize the time needed on real condition test</w:t>
+        <w:t>The Simulators development part: The group is in charge of the development of users and cars simulators to minimize the time needed on real condition test</w:t>
       </w:r>
     </w:p>
     <w:p>
@@ -10044,31 +9625,7 @@
         <w:rPr>
           <w:lang w:val="en-GB"/>
         </w:rPr>
-        <w:t xml:space="preserve">The General </w:t>
-      </w:r>
-      <w:r>
-        <w:rPr>
-          <w:lang w:val="en-GB"/>
-        </w:rPr>
-        <w:t>behaviour</w:t>
-      </w:r>
-      <w:r>
-        <w:rPr>
-          <w:lang w:val="en-GB"/>
-        </w:rPr>
-        <w:t xml:space="preserve"> of the system part: The group is in charge of checking the </w:t>
-      </w:r>
-      <w:r>
-        <w:rPr>
-          <w:lang w:val="en-GB"/>
-        </w:rPr>
-        <w:t>behaviour</w:t>
-      </w:r>
-      <w:r>
-        <w:rPr>
-          <w:lang w:val="en-GB"/>
-        </w:rPr>
-        <w:t xml:space="preserve"> of the system during the integrating of the different parts</w:t>
+        <w:t>The General behaviour of the system part: The group is in charge of checking the behaviour of the system during the integrating of the different parts</w:t>
       </w:r>
     </w:p>
     <w:p>
@@ -10136,80 +9693,6 @@
         <w:t>Individual Steps and Test Description</w:t>
       </w:r>
       <w:bookmarkEnd w:id="36"/>
-    </w:p>
-    <w:p>
-      <w:pPr>
-        <w:ind w:firstLine="360"/>
-        <w:rPr>
-          <w:lang w:val="en-GB"/>
-        </w:rPr>
-      </w:pPr>
-      <w:r>
-        <w:rPr>
-          <w:lang w:val="en-GB"/>
-        </w:rPr>
-        <w:t>For each step of the integration process above, describe the type of tests that will be used to verify that the elements integrated in this step perform as expected. Describe in general the expected results of the test set.</w:t>
-      </w:r>
-    </w:p>
-    <w:p>
-      <w:pPr>
-        <w:ind w:firstLine="360"/>
-        <w:rPr>
-          <w:lang w:val="en-GB"/>
-        </w:rPr>
-      </w:pPr>
-      <w:r>
-        <w:rPr>
-          <w:lang w:val="en-GB"/>
-        </w:rPr>
-        <w:t xml:space="preserve">You may refer to Chapter 3 and Chapter 4 of the test plan example [1] as </w:t>
-      </w:r>
-      <w:r>
-        <w:rPr>
-          <w:lang w:val="en-GB"/>
-        </w:rPr>
-        <w:t>an example</w:t>
-      </w:r>
-      <w:r>
-        <w:rPr>
-          <w:lang w:val="en-GB"/>
-        </w:rPr>
-        <w:t xml:space="preserve"> of what we expect. (NOTE: This is not a detailed description of test protocols. Think of this as the test design phase.</w:t>
-      </w:r>
-      <w:r>
-        <w:rPr>
-          <w:lang w:val="en-GB"/>
-        </w:rPr>
-        <w:t xml:space="preserve"> </w:t>
-      </w:r>
-      <w:r>
-        <w:rPr>
-          <w:lang w:val="en-GB"/>
-        </w:rPr>
-        <w:t xml:space="preserve">Specific protocols will be written to </w:t>
-      </w:r>
-      <w:proofErr w:type="spellStart"/>
-      <w:r>
-        <w:rPr>
-          <w:lang w:val="en-GB"/>
-        </w:rPr>
-        <w:t>fulfill</w:t>
-      </w:r>
-      <w:proofErr w:type="spellEnd"/>
-      <w:r>
-        <w:rPr>
-          <w:lang w:val="en-GB"/>
-        </w:rPr>
-        <w:t xml:space="preserve"> the goals of the tests in this section.)</w:t>
-      </w:r>
-    </w:p>
-    <w:p>
-      <w:pPr>
-        <w:ind w:firstLine="360"/>
-        <w:rPr>
-          <w:lang w:val="en-GB"/>
-        </w:rPr>
-      </w:pPr>
     </w:p>
     <w:p>
       <w:pPr>
@@ -10387,27 +9870,7 @@
                 <w:sz w:val="22"/>
                 <w:lang w:val="en-GB" w:eastAsia="fr-FR"/>
               </w:rPr>
-              <w:t xml:space="preserve">DBMS → </w:t>
-            </w:r>
-            <w:proofErr w:type="spellStart"/>
-            <w:r>
-              <w:rPr>
-                <w:rFonts w:ascii="Calibri" w:eastAsia="Times New Roman" w:hAnsi="Calibri" w:cs="Calibri"/>
-                <w:color w:val="auto"/>
-                <w:sz w:val="22"/>
-                <w:lang w:val="en-GB" w:eastAsia="fr-FR"/>
-              </w:rPr>
-              <w:t>DataAccess</w:t>
-            </w:r>
-            <w:proofErr w:type="spellEnd"/>
-            <w:r>
-              <w:rPr>
-                <w:rFonts w:ascii="Calibri" w:eastAsia="Times New Roman" w:hAnsi="Calibri" w:cs="Calibri"/>
-                <w:color w:val="auto"/>
-                <w:sz w:val="22"/>
-                <w:lang w:val="en-GB" w:eastAsia="fr-FR"/>
-              </w:rPr>
-              <w:t xml:space="preserve"> Manager</w:t>
+              <w:t>DBMS → DataAccess Manager</w:t>
             </w:r>
           </w:p>
         </w:tc>
@@ -10538,27 +10001,7 @@
                 <w:sz w:val="22"/>
                 <w:lang w:val="en-GB" w:eastAsia="fr-FR"/>
               </w:rPr>
-              <w:t xml:space="preserve">The </w:t>
-            </w:r>
-            <w:proofErr w:type="spellStart"/>
-            <w:r>
-              <w:rPr>
-                <w:rFonts w:ascii="Calibri" w:eastAsia="Times New Roman" w:hAnsi="Calibri" w:cs="Calibri"/>
-                <w:color w:val="auto"/>
-                <w:sz w:val="22"/>
-                <w:lang w:val="en-GB" w:eastAsia="fr-FR"/>
-              </w:rPr>
-              <w:t>DataAccess</w:t>
-            </w:r>
-            <w:proofErr w:type="spellEnd"/>
-            <w:r>
-              <w:rPr>
-                <w:rFonts w:ascii="Calibri" w:eastAsia="Times New Roman" w:hAnsi="Calibri" w:cs="Calibri"/>
-                <w:color w:val="auto"/>
-                <w:sz w:val="22"/>
-                <w:lang w:val="en-GB" w:eastAsia="fr-FR"/>
-              </w:rPr>
-              <w:t xml:space="preserve"> Manager check that the data coming in and out are valid</w:t>
+              <w:t>The DataAccess Manager check that the data coming in and out are valid</w:t>
             </w:r>
           </w:p>
         </w:tc>
@@ -10765,13 +10208,6 @@
         </w:tc>
       </w:tr>
     </w:tbl>
-    <w:p>
-      <w:pPr>
-        <w:rPr>
-          <w:lang w:val="en-GB"/>
-        </w:rPr>
-      </w:pPr>
-    </w:p>
     <w:p>
       <w:pPr>
         <w:rPr>
@@ -11278,20 +10714,6 @@
     </w:p>
     <w:p>
       <w:pPr>
-        <w:rPr>
-          <w:lang w:val="en-GB"/>
-        </w:rPr>
-      </w:pPr>
-    </w:p>
-    <w:p>
-      <w:pPr>
-        <w:rPr>
-          <w:lang w:val="en-GB"/>
-        </w:rPr>
-      </w:pPr>
-    </w:p>
-    <w:p>
-      <w:pPr>
         <w:pStyle w:val="Titre3"/>
         <w:numPr>
           <w:ilvl w:val="2"/>
@@ -11306,7 +10728,6 @@
         <w:rPr>
           <w:lang w:val="en-GB"/>
         </w:rPr>
-        <w:lastRenderedPageBreak/>
         <w:t>Case I3</w:t>
       </w:r>
       <w:bookmarkEnd w:id="40"/>
@@ -11434,25 +10855,14 @@
                 <w:lang w:val="en-GB" w:eastAsia="fr-FR"/>
               </w:rPr>
             </w:pPr>
-            <w:proofErr w:type="spellStart"/>
-            <w:r>
-              <w:rPr>
-                <w:rFonts w:ascii="Calibri" w:eastAsia="Times New Roman" w:hAnsi="Calibri" w:cs="Calibri"/>
-                <w:color w:val="000000"/>
-                <w:sz w:val="22"/>
-                <w:lang w:val="en-GB" w:eastAsia="fr-FR"/>
-              </w:rPr>
-              <w:t>DataAccess</w:t>
-            </w:r>
-            <w:proofErr w:type="spellEnd"/>
-            <w:r>
-              <w:rPr>
-                <w:rFonts w:ascii="Calibri" w:eastAsia="Times New Roman" w:hAnsi="Calibri" w:cs="Calibri"/>
-                <w:color w:val="000000"/>
-                <w:sz w:val="22"/>
-                <w:lang w:val="en-GB" w:eastAsia="fr-FR"/>
-              </w:rPr>
-              <w:t xml:space="preserve"> Manager → Ride Manager</w:t>
+            <w:r>
+              <w:rPr>
+                <w:rFonts w:ascii="Calibri" w:eastAsia="Times New Roman" w:hAnsi="Calibri" w:cs="Calibri"/>
+                <w:color w:val="000000"/>
+                <w:sz w:val="22"/>
+                <w:lang w:val="en-GB" w:eastAsia="fr-FR"/>
+              </w:rPr>
+              <w:t>DataAccess Manager → Ride Manager</w:t>
             </w:r>
           </w:p>
         </w:tc>
@@ -11766,6 +11176,7 @@
         <w:rPr>
           <w:lang w:val="en-GB"/>
         </w:rPr>
+        <w:lastRenderedPageBreak/>
         <w:t>Case I4</w:t>
       </w:r>
       <w:bookmarkEnd w:id="41"/>
@@ -11893,25 +11304,14 @@
                 <w:lang w:val="en-GB" w:eastAsia="fr-FR"/>
               </w:rPr>
             </w:pPr>
-            <w:proofErr w:type="spellStart"/>
-            <w:r>
-              <w:rPr>
-                <w:rFonts w:ascii="Calibri" w:eastAsia="Times New Roman" w:hAnsi="Calibri" w:cs="Calibri"/>
-                <w:color w:val="000000"/>
-                <w:sz w:val="22"/>
-                <w:lang w:val="en-GB" w:eastAsia="fr-FR"/>
-              </w:rPr>
-              <w:t>CarData</w:t>
-            </w:r>
-            <w:proofErr w:type="spellEnd"/>
-            <w:r>
-              <w:rPr>
-                <w:rFonts w:ascii="Calibri" w:eastAsia="Times New Roman" w:hAnsi="Calibri" w:cs="Calibri"/>
-                <w:color w:val="000000"/>
-                <w:sz w:val="22"/>
-                <w:lang w:val="en-GB" w:eastAsia="fr-FR"/>
-              </w:rPr>
-              <w:t xml:space="preserve"> Service → Car Manager</w:t>
+            <w:r>
+              <w:rPr>
+                <w:rFonts w:ascii="Calibri" w:eastAsia="Times New Roman" w:hAnsi="Calibri" w:cs="Calibri"/>
+                <w:color w:val="000000"/>
+                <w:sz w:val="22"/>
+                <w:lang w:val="en-GB" w:eastAsia="fr-FR"/>
+              </w:rPr>
+              <w:t>CarData Service → Car Manager</w:t>
             </w:r>
           </w:p>
         </w:tc>
@@ -12182,25 +11582,14 @@
                 <w:lang w:val="en-GB" w:eastAsia="fr-FR"/>
               </w:rPr>
             </w:pPr>
-            <w:proofErr w:type="spellStart"/>
-            <w:r>
-              <w:rPr>
-                <w:rFonts w:ascii="Calibri" w:eastAsia="Times New Roman" w:hAnsi="Calibri" w:cs="Calibri"/>
-                <w:color w:val="000000"/>
-                <w:sz w:val="22"/>
-                <w:lang w:val="en-GB" w:eastAsia="fr-FR"/>
-              </w:rPr>
-              <w:t>CarData</w:t>
-            </w:r>
-            <w:proofErr w:type="spellEnd"/>
-            <w:r>
-              <w:rPr>
-                <w:rFonts w:ascii="Calibri" w:eastAsia="Times New Roman" w:hAnsi="Calibri" w:cs="Calibri"/>
-                <w:color w:val="000000"/>
-                <w:sz w:val="22"/>
-                <w:lang w:val="en-GB" w:eastAsia="fr-FR"/>
-              </w:rPr>
-              <w:t xml:space="preserve"> Service driver</w:t>
+            <w:r>
+              <w:rPr>
+                <w:rFonts w:ascii="Calibri" w:eastAsia="Times New Roman" w:hAnsi="Calibri" w:cs="Calibri"/>
+                <w:color w:val="000000"/>
+                <w:sz w:val="22"/>
+                <w:lang w:val="en-GB" w:eastAsia="fr-FR"/>
+              </w:rPr>
+              <w:t>CarData Service driver</w:t>
             </w:r>
           </w:p>
         </w:tc>
@@ -12336,25 +11725,14 @@
                 <w:lang w:val="en-GB" w:eastAsia="fr-FR"/>
               </w:rPr>
             </w:pPr>
-            <w:proofErr w:type="spellStart"/>
-            <w:r>
-              <w:rPr>
-                <w:rFonts w:ascii="Calibri" w:eastAsia="Times New Roman" w:hAnsi="Calibri" w:cs="Calibri"/>
-                <w:color w:val="000000"/>
-                <w:sz w:val="22"/>
-                <w:lang w:val="en-GB" w:eastAsia="fr-FR"/>
-              </w:rPr>
-              <w:t>DataAccess</w:t>
-            </w:r>
-            <w:proofErr w:type="spellEnd"/>
-            <w:r>
-              <w:rPr>
-                <w:rFonts w:ascii="Calibri" w:eastAsia="Times New Roman" w:hAnsi="Calibri" w:cs="Calibri"/>
-                <w:color w:val="000000"/>
-                <w:sz w:val="22"/>
-                <w:lang w:val="en-GB" w:eastAsia="fr-FR"/>
-              </w:rPr>
-              <w:t xml:space="preserve"> Manager → Car Manager</w:t>
+            <w:r>
+              <w:rPr>
+                <w:rFonts w:ascii="Calibri" w:eastAsia="Times New Roman" w:hAnsi="Calibri" w:cs="Calibri"/>
+                <w:color w:val="000000"/>
+                <w:sz w:val="22"/>
+                <w:lang w:val="en-GB" w:eastAsia="fr-FR"/>
+              </w:rPr>
+              <w:t>DataAccess Manager → Car Manager</w:t>
             </w:r>
           </w:p>
         </w:tc>
@@ -13082,7 +12460,6 @@
         <w:rPr>
           <w:lang w:val="en-GB"/>
         </w:rPr>
-        <w:lastRenderedPageBreak/>
         <w:t>Case I5</w:t>
       </w:r>
       <w:bookmarkEnd w:id="42"/>
@@ -13210,25 +12587,14 @@
                 <w:lang w:val="en-GB" w:eastAsia="fr-FR"/>
               </w:rPr>
             </w:pPr>
-            <w:proofErr w:type="spellStart"/>
-            <w:r>
-              <w:rPr>
-                <w:rFonts w:ascii="Calibri" w:eastAsia="Times New Roman" w:hAnsi="Calibri" w:cs="Calibri"/>
-                <w:color w:val="000000"/>
-                <w:sz w:val="22"/>
-                <w:lang w:val="en-GB" w:eastAsia="fr-FR"/>
-              </w:rPr>
-              <w:t>DataAccess</w:t>
-            </w:r>
-            <w:proofErr w:type="spellEnd"/>
-            <w:r>
-              <w:rPr>
-                <w:rFonts w:ascii="Calibri" w:eastAsia="Times New Roman" w:hAnsi="Calibri" w:cs="Calibri"/>
-                <w:color w:val="000000"/>
-                <w:sz w:val="22"/>
-                <w:lang w:val="en-GB" w:eastAsia="fr-FR"/>
-              </w:rPr>
-              <w:t xml:space="preserve"> Manager → Research Manager</w:t>
+            <w:r>
+              <w:rPr>
+                <w:rFonts w:ascii="Calibri" w:eastAsia="Times New Roman" w:hAnsi="Calibri" w:cs="Calibri"/>
+                <w:color w:val="000000"/>
+                <w:sz w:val="22"/>
+                <w:lang w:val="en-GB" w:eastAsia="fr-FR"/>
+              </w:rPr>
+              <w:t>DataAccess Manager → Research Manager</w:t>
             </w:r>
           </w:p>
         </w:tc>
@@ -13512,6 +12878,13 @@
         </w:tc>
       </w:tr>
     </w:tbl>
+    <w:p>
+      <w:pPr>
+        <w:rPr>
+          <w:lang w:val="en-GB"/>
+        </w:rPr>
+      </w:pPr>
+    </w:p>
     <w:p>
       <w:pPr>
         <w:rPr>
@@ -13559,6 +12932,7 @@
                 <w:sz w:val="22"/>
                 <w:lang w:val="en-GB" w:eastAsia="fr-FR"/>
               </w:rPr>
+              <w:lastRenderedPageBreak/>
               <w:t>Test Case identifier</w:t>
             </w:r>
           </w:p>
@@ -14090,25 +13464,14 @@
                 <w:lang w:val="en-GB" w:eastAsia="fr-FR"/>
               </w:rPr>
             </w:pPr>
-            <w:proofErr w:type="spellStart"/>
-            <w:r>
-              <w:rPr>
-                <w:rFonts w:ascii="Calibri" w:eastAsia="Times New Roman" w:hAnsi="Calibri" w:cs="Calibri"/>
-                <w:color w:val="000000"/>
-                <w:sz w:val="22"/>
-                <w:lang w:val="en-GB" w:eastAsia="fr-FR"/>
-              </w:rPr>
-              <w:t>DataAccess</w:t>
-            </w:r>
-            <w:proofErr w:type="spellEnd"/>
-            <w:r>
-              <w:rPr>
-                <w:rFonts w:ascii="Calibri" w:eastAsia="Times New Roman" w:hAnsi="Calibri" w:cs="Calibri"/>
-                <w:color w:val="000000"/>
-                <w:sz w:val="22"/>
-                <w:lang w:val="en-GB" w:eastAsia="fr-FR"/>
-              </w:rPr>
-              <w:t xml:space="preserve"> Manager → Reservation Manager</w:t>
+            <w:r>
+              <w:rPr>
+                <w:rFonts w:ascii="Calibri" w:eastAsia="Times New Roman" w:hAnsi="Calibri" w:cs="Calibri"/>
+                <w:color w:val="000000"/>
+                <w:sz w:val="22"/>
+                <w:lang w:val="en-GB" w:eastAsia="fr-FR"/>
+              </w:rPr>
+              <w:t>DataAccess Manager → Reservation Manager</w:t>
             </w:r>
           </w:p>
         </w:tc>
@@ -14836,7 +14199,6 @@
         <w:rPr>
           <w:lang w:val="en-GB"/>
         </w:rPr>
-        <w:lastRenderedPageBreak/>
         <w:t>Case I7</w:t>
       </w:r>
       <w:bookmarkEnd w:id="44"/>
@@ -14964,25 +14326,14 @@
                 <w:lang w:val="en-GB" w:eastAsia="fr-FR"/>
               </w:rPr>
             </w:pPr>
-            <w:proofErr w:type="spellStart"/>
-            <w:r>
-              <w:rPr>
-                <w:rFonts w:ascii="Calibri" w:eastAsia="Times New Roman" w:hAnsi="Calibri" w:cs="Calibri"/>
-                <w:color w:val="000000"/>
-                <w:sz w:val="22"/>
-                <w:lang w:val="en-GB" w:eastAsia="fr-FR"/>
-              </w:rPr>
-              <w:t>BankTransfer</w:t>
-            </w:r>
-            <w:proofErr w:type="spellEnd"/>
-            <w:r>
-              <w:rPr>
-                <w:rFonts w:ascii="Calibri" w:eastAsia="Times New Roman" w:hAnsi="Calibri" w:cs="Calibri"/>
-                <w:color w:val="000000"/>
-                <w:sz w:val="22"/>
-                <w:lang w:val="en-GB" w:eastAsia="fr-FR"/>
-              </w:rPr>
-              <w:t xml:space="preserve"> Service → Driver Manager</w:t>
+            <w:r>
+              <w:rPr>
+                <w:rFonts w:ascii="Calibri" w:eastAsia="Times New Roman" w:hAnsi="Calibri" w:cs="Calibri"/>
+                <w:color w:val="000000"/>
+                <w:sz w:val="22"/>
+                <w:lang w:val="en-GB" w:eastAsia="fr-FR"/>
+              </w:rPr>
+              <w:t>BankTransfer Service → Driver Manager</w:t>
             </w:r>
           </w:p>
         </w:tc>
@@ -15253,25 +14604,14 @@
                 <w:lang w:val="en-GB" w:eastAsia="fr-FR"/>
               </w:rPr>
             </w:pPr>
-            <w:proofErr w:type="spellStart"/>
-            <w:r>
-              <w:rPr>
-                <w:rFonts w:ascii="Calibri" w:eastAsia="Times New Roman" w:hAnsi="Calibri" w:cs="Calibri"/>
-                <w:color w:val="000000"/>
-                <w:sz w:val="22"/>
-                <w:lang w:val="en-GB" w:eastAsia="fr-FR"/>
-              </w:rPr>
-              <w:t>BankTransfer</w:t>
-            </w:r>
-            <w:proofErr w:type="spellEnd"/>
-            <w:r>
-              <w:rPr>
-                <w:rFonts w:ascii="Calibri" w:eastAsia="Times New Roman" w:hAnsi="Calibri" w:cs="Calibri"/>
-                <w:color w:val="000000"/>
-                <w:sz w:val="22"/>
-                <w:lang w:val="en-GB" w:eastAsia="fr-FR"/>
-              </w:rPr>
-              <w:t xml:space="preserve"> Service driver</w:t>
+            <w:r>
+              <w:rPr>
+                <w:rFonts w:ascii="Calibri" w:eastAsia="Times New Roman" w:hAnsi="Calibri" w:cs="Calibri"/>
+                <w:color w:val="000000"/>
+                <w:sz w:val="22"/>
+                <w:lang w:val="en-GB" w:eastAsia="fr-FR"/>
+              </w:rPr>
+              <w:t>BankTransfer Service driver</w:t>
             </w:r>
           </w:p>
         </w:tc>
@@ -15324,6 +14664,7 @@
                 <w:sz w:val="22"/>
                 <w:lang w:val="en-GB" w:eastAsia="fr-FR"/>
               </w:rPr>
+              <w:lastRenderedPageBreak/>
               <w:t>Test Case identifier</w:t>
             </w:r>
           </w:p>
@@ -15407,25 +14748,14 @@
                 <w:lang w:val="en-GB" w:eastAsia="fr-FR"/>
               </w:rPr>
             </w:pPr>
-            <w:proofErr w:type="spellStart"/>
-            <w:r>
-              <w:rPr>
-                <w:rFonts w:ascii="Calibri" w:eastAsia="Times New Roman" w:hAnsi="Calibri" w:cs="Calibri"/>
-                <w:color w:val="000000"/>
-                <w:sz w:val="22"/>
-                <w:lang w:val="en-GB" w:eastAsia="fr-FR"/>
-              </w:rPr>
-              <w:t>DataAccess</w:t>
-            </w:r>
-            <w:proofErr w:type="spellEnd"/>
-            <w:r>
-              <w:rPr>
-                <w:rFonts w:ascii="Calibri" w:eastAsia="Times New Roman" w:hAnsi="Calibri" w:cs="Calibri"/>
-                <w:color w:val="000000"/>
-                <w:sz w:val="22"/>
-                <w:lang w:val="en-GB" w:eastAsia="fr-FR"/>
-              </w:rPr>
-              <w:t xml:space="preserve"> Manager → Driver Manager</w:t>
+            <w:r>
+              <w:rPr>
+                <w:rFonts w:ascii="Calibri" w:eastAsia="Times New Roman" w:hAnsi="Calibri" w:cs="Calibri"/>
+                <w:color w:val="000000"/>
+                <w:sz w:val="22"/>
+                <w:lang w:val="en-GB" w:eastAsia="fr-FR"/>
+              </w:rPr>
+              <w:t>DataAccess Manager → Driver Manager</w:t>
             </w:r>
           </w:p>
         </w:tc>
@@ -15866,25 +15196,14 @@
                 <w:lang w:val="en-GB" w:eastAsia="fr-FR"/>
               </w:rPr>
             </w:pPr>
-            <w:proofErr w:type="spellStart"/>
-            <w:r>
-              <w:rPr>
-                <w:rFonts w:ascii="Calibri" w:eastAsia="Times New Roman" w:hAnsi="Calibri" w:cs="Calibri"/>
-                <w:color w:val="000000"/>
-                <w:sz w:val="22"/>
-                <w:lang w:val="en-GB" w:eastAsia="fr-FR"/>
-              </w:rPr>
-              <w:t>DataAccess</w:t>
-            </w:r>
-            <w:proofErr w:type="spellEnd"/>
-            <w:r>
-              <w:rPr>
-                <w:rFonts w:ascii="Calibri" w:eastAsia="Times New Roman" w:hAnsi="Calibri" w:cs="Calibri"/>
-                <w:color w:val="000000"/>
-                <w:sz w:val="22"/>
-                <w:lang w:val="en-GB" w:eastAsia="fr-FR"/>
-              </w:rPr>
-              <w:t xml:space="preserve"> Manager → Login Manager</w:t>
+            <w:r>
+              <w:rPr>
+                <w:rFonts w:ascii="Calibri" w:eastAsia="Times New Roman" w:hAnsi="Calibri" w:cs="Calibri"/>
+                <w:color w:val="000000"/>
+                <w:sz w:val="22"/>
+                <w:lang w:val="en-GB" w:eastAsia="fr-FR"/>
+              </w:rPr>
+              <w:t>DataAccess Manager → Login Manager</w:t>
             </w:r>
           </w:p>
         </w:tc>
@@ -16636,7 +15955,6 @@
                 <w:sz w:val="22"/>
                 <w:lang w:val="en-GB" w:eastAsia="fr-FR"/>
               </w:rPr>
-              <w:lastRenderedPageBreak/>
               <w:t>Test Case identifier</w:t>
             </w:r>
           </w:p>
@@ -17201,25 +16519,14 @@
                 <w:lang w:val="en-GB" w:eastAsia="fr-FR"/>
               </w:rPr>
             </w:pPr>
-            <w:proofErr w:type="spellStart"/>
-            <w:r>
-              <w:rPr>
-                <w:rFonts w:ascii="Calibri" w:eastAsia="Times New Roman" w:hAnsi="Calibri" w:cs="Calibri"/>
-                <w:color w:val="000000"/>
-                <w:sz w:val="22"/>
-                <w:lang w:val="en-GB" w:eastAsia="fr-FR"/>
-              </w:rPr>
-              <w:t>DataAccess</w:t>
-            </w:r>
-            <w:proofErr w:type="spellEnd"/>
-            <w:r>
-              <w:rPr>
-                <w:rFonts w:ascii="Calibri" w:eastAsia="Times New Roman" w:hAnsi="Calibri" w:cs="Calibri"/>
-                <w:color w:val="000000"/>
-                <w:sz w:val="22"/>
-                <w:lang w:val="en-GB" w:eastAsia="fr-FR"/>
-              </w:rPr>
-              <w:t xml:space="preserve"> Manager</w:t>
+            <w:r>
+              <w:rPr>
+                <w:rFonts w:ascii="Calibri" w:eastAsia="Times New Roman" w:hAnsi="Calibri" w:cs="Calibri"/>
+                <w:color w:val="000000"/>
+                <w:sz w:val="22"/>
+                <w:lang w:val="en-GB" w:eastAsia="fr-FR"/>
+              </w:rPr>
+              <w:t>DataAccess Manager</w:t>
             </w:r>
           </w:p>
         </w:tc>
@@ -17282,27 +16589,7 @@
                 <w:sz w:val="22"/>
                 <w:lang w:val="en-GB" w:eastAsia="fr-FR"/>
               </w:rPr>
-              <w:t xml:space="preserve">This test will check if the </w:t>
-            </w:r>
-            <w:proofErr w:type="spellStart"/>
-            <w:r>
-              <w:rPr>
-                <w:rFonts w:ascii="Calibri" w:eastAsia="Times New Roman" w:hAnsi="Calibri" w:cs="Calibri"/>
-                <w:color w:val="000000"/>
-                <w:sz w:val="22"/>
-                <w:lang w:val="en-GB" w:eastAsia="fr-FR"/>
-              </w:rPr>
-              <w:t>DataAcess</w:t>
-            </w:r>
-            <w:proofErr w:type="spellEnd"/>
-            <w:r>
-              <w:rPr>
-                <w:rFonts w:ascii="Calibri" w:eastAsia="Times New Roman" w:hAnsi="Calibri" w:cs="Calibri"/>
-                <w:color w:val="000000"/>
-                <w:sz w:val="22"/>
-                <w:lang w:val="en-GB" w:eastAsia="fr-FR"/>
-              </w:rPr>
-              <w:t xml:space="preserve"> Manager can:</w:t>
+              <w:t>This test will check if the DataAcess Manager can:</w:t>
             </w:r>
           </w:p>
         </w:tc>
@@ -18213,27 +17500,7 @@
                 <w:sz w:val="22"/>
                 <w:lang w:val="en-GB" w:eastAsia="fr-FR"/>
               </w:rPr>
-              <w:t xml:space="preserve">-know the current </w:t>
-            </w:r>
-            <w:proofErr w:type="spellStart"/>
-            <w:r>
-              <w:rPr>
-                <w:rFonts w:ascii="Calibri" w:eastAsia="Times New Roman" w:hAnsi="Calibri" w:cs="Calibri"/>
-                <w:color w:val="000000"/>
-                <w:sz w:val="22"/>
-                <w:lang w:val="en-GB" w:eastAsia="fr-FR"/>
-              </w:rPr>
-              <w:t>informations</w:t>
-            </w:r>
-            <w:proofErr w:type="spellEnd"/>
-            <w:r>
-              <w:rPr>
-                <w:rFonts w:ascii="Calibri" w:eastAsia="Times New Roman" w:hAnsi="Calibri" w:cs="Calibri"/>
-                <w:color w:val="000000"/>
-                <w:sz w:val="22"/>
-                <w:lang w:val="en-GB" w:eastAsia="fr-FR"/>
-              </w:rPr>
-              <w:t xml:space="preserve"> about every single car</w:t>
+              <w:t>-know the current informations about every single car</w:t>
             </w:r>
           </w:p>
         </w:tc>
@@ -18680,27 +17947,7 @@
                 <w:sz w:val="22"/>
                 <w:lang w:val="en-GB" w:eastAsia="fr-FR"/>
               </w:rPr>
-              <w:t xml:space="preserve">-know the current </w:t>
-            </w:r>
-            <w:proofErr w:type="spellStart"/>
-            <w:r>
-              <w:rPr>
-                <w:rFonts w:ascii="Calibri" w:eastAsia="Times New Roman" w:hAnsi="Calibri" w:cs="Calibri"/>
-                <w:color w:val="000000"/>
-                <w:sz w:val="22"/>
-                <w:lang w:val="en-GB" w:eastAsia="fr-FR"/>
-              </w:rPr>
-              <w:t>informations</w:t>
-            </w:r>
-            <w:proofErr w:type="spellEnd"/>
-            <w:r>
-              <w:rPr>
-                <w:rFonts w:ascii="Calibri" w:eastAsia="Times New Roman" w:hAnsi="Calibri" w:cs="Calibri"/>
-                <w:color w:val="000000"/>
-                <w:sz w:val="22"/>
-                <w:lang w:val="en-GB" w:eastAsia="fr-FR"/>
-              </w:rPr>
-              <w:t xml:space="preserve"> about every single driver</w:t>
+              <w:t>-know the current informations about every single driver</w:t>
             </w:r>
           </w:p>
         </w:tc>
@@ -19043,21 +18290,7 @@
         <w:rPr>
           <w:lang w:val="en-GB"/>
         </w:rPr>
-        <w:t xml:space="preserve">Concerning the unit testing that have to be done before the integration plan, the </w:t>
-      </w:r>
-      <w:proofErr w:type="spellStart"/>
-      <w:r>
-        <w:rPr>
-          <w:lang w:val="en-GB"/>
-        </w:rPr>
-        <w:t>Mockito</w:t>
-      </w:r>
-      <w:proofErr w:type="spellEnd"/>
-      <w:r>
-        <w:rPr>
-          <w:lang w:val="en-GB"/>
-        </w:rPr>
-        <w:t xml:space="preserve"> test tool will be used. These tests have to be fast and cover small tasks, by using mocking it is possible to abstract the dependencies and have predictable results to ensure that </w:t>
+        <w:t xml:space="preserve">Concerning the unit testing that have to be done before the integration plan, the Mockito test tool will be used. These tests have to be fast and cover small tasks, by using mocking it is possible to abstract the dependencies and have predictable results to ensure that </w:t>
       </w:r>
       <w:r>
         <w:rPr>
@@ -19083,21 +18316,7 @@
         <w:rPr>
           <w:lang w:val="en-GB"/>
         </w:rPr>
-        <w:t xml:space="preserve">Moreover the mocking permits to verify the interactions between items and provides a framework to do so. That's why the </w:t>
-      </w:r>
-      <w:proofErr w:type="spellStart"/>
-      <w:r>
-        <w:rPr>
-          <w:lang w:val="en-GB"/>
-        </w:rPr>
-        <w:t>Mockito</w:t>
-      </w:r>
-      <w:proofErr w:type="spellEnd"/>
-      <w:r>
-        <w:rPr>
-          <w:lang w:val="en-GB"/>
-        </w:rPr>
-        <w:t xml:space="preserve"> test tool </w:t>
+        <w:t xml:space="preserve">Moreover the mocking permits to verify the interactions between items and provides a framework to do so. That's why the Mockito test tool </w:t>
       </w:r>
       <w:r>
         <w:rPr>
@@ -19143,19 +18362,11 @@
           <w:lang w:val="en-GB"/>
         </w:rPr>
       </w:pPr>
-      <w:proofErr w:type="spellStart"/>
-      <w:r>
-        <w:rPr>
-          <w:lang w:val="en-GB"/>
-        </w:rPr>
-        <w:t>Mockito</w:t>
-      </w:r>
-      <w:proofErr w:type="spellEnd"/>
-      <w:r>
-        <w:rPr>
-          <w:lang w:val="en-GB"/>
-        </w:rPr>
-        <w:t xml:space="preserve"> will verify the interactions between the components by creating </w:t>
+      <w:r>
+        <w:rPr>
+          <w:lang w:val="en-GB"/>
+        </w:rPr>
+        <w:t xml:space="preserve">Mockito will verify the interactions between the components by creating </w:t>
       </w:r>
       <w:r>
         <w:rPr>
@@ -19195,19 +18406,11 @@
         </w:rPr>
         <w:t xml:space="preserve">Still in the purpose of testing the business logic, the </w:t>
       </w:r>
-      <w:proofErr w:type="spellStart"/>
-      <w:r>
-        <w:rPr>
-          <w:lang w:val="en-GB"/>
-        </w:rPr>
-        <w:t>Arquillian</w:t>
-      </w:r>
-      <w:proofErr w:type="spellEnd"/>
-      <w:r>
-        <w:rPr>
-          <w:lang w:val="en-GB"/>
-        </w:rPr>
-        <w:t xml:space="preserve"> testing</w:t>
+      <w:r>
+        <w:rPr>
+          <w:lang w:val="en-GB"/>
+        </w:rPr>
+        <w:t>Arquillian testing</w:t>
       </w:r>
       <w:r>
         <w:rPr>
@@ -19251,21 +18454,7 @@
         <w:rPr>
           <w:lang w:val="en-GB"/>
         </w:rPr>
-        <w:t xml:space="preserve"> it will be easier to focus on the classes/components to test. The </w:t>
-      </w:r>
-      <w:proofErr w:type="spellStart"/>
-      <w:r>
-        <w:rPr>
-          <w:lang w:val="en-GB"/>
-        </w:rPr>
-        <w:t>Arquillian</w:t>
-      </w:r>
-      <w:proofErr w:type="spellEnd"/>
-      <w:r>
-        <w:rPr>
-          <w:lang w:val="en-GB"/>
-        </w:rPr>
-        <w:t xml:space="preserve"> tool will be used in particular to monitor that the dependencies' injections are respected and to verify that the Database connections are well managed.</w:t>
+        <w:t xml:space="preserve"> it will be easier to focus on the classes/components to test. The Arquillian tool will be used in particular to monitor that the dependencies' injections are respected and to verify that the Database connections are well managed.</w:t>
       </w:r>
     </w:p>
     <w:p>
@@ -19291,21 +18480,7 @@
         <w:rPr>
           <w:lang w:val="en-GB"/>
         </w:rPr>
-        <w:t xml:space="preserve"> and measure of the performance the </w:t>
-      </w:r>
-      <w:proofErr w:type="spellStart"/>
-      <w:r>
-        <w:rPr>
-          <w:lang w:val="en-GB"/>
-        </w:rPr>
-        <w:t>Jmeter</w:t>
-      </w:r>
-      <w:proofErr w:type="spellEnd"/>
-      <w:r>
-        <w:rPr>
-          <w:lang w:val="en-GB"/>
-        </w:rPr>
-        <w:t xml:space="preserve"> testing tool will be used. The purpose will be to simulate quite heavy load on the server to analyse its strength.</w:t>
+        <w:t xml:space="preserve"> and measure of the performance the Jmeter testing tool will be used. The purpose will be to simulate quite heavy load on the server to analyse its strength.</w:t>
       </w:r>
     </w:p>
     <w:p>
@@ -19382,21 +18557,7 @@
         <w:rPr>
           <w:lang w:val="en-GB"/>
         </w:rPr>
-        <w:t xml:space="preserve"> platforms, such as Android Studio and </w:t>
-      </w:r>
-      <w:proofErr w:type="spellStart"/>
-      <w:r>
-        <w:rPr>
-          <w:lang w:val="en-GB"/>
-        </w:rPr>
-        <w:t>XCode</w:t>
-      </w:r>
-      <w:proofErr w:type="spellEnd"/>
-      <w:r>
-        <w:rPr>
-          <w:lang w:val="en-GB"/>
-        </w:rPr>
-        <w:t xml:space="preserve"> Studio, will be used.</w:t>
+        <w:t xml:space="preserve"> platforms, such as Android Studio and XCode Studio, will be used.</w:t>
       </w:r>
     </w:p>
     <w:p>
@@ -19560,21 +18721,7 @@
         <w:rPr>
           <w:lang w:val="en-GB"/>
         </w:rPr>
-        <w:t xml:space="preserve">. It is needed a smartphone that runs even on an Android platform or an </w:t>
-      </w:r>
-      <w:proofErr w:type="spellStart"/>
-      <w:r>
-        <w:rPr>
-          <w:lang w:val="en-GB"/>
-        </w:rPr>
-        <w:t>iOs</w:t>
-      </w:r>
-      <w:proofErr w:type="spellEnd"/>
-      <w:r>
-        <w:rPr>
-          <w:lang w:val="en-GB"/>
-        </w:rPr>
-        <w:t xml:space="preserve"> one. For each ones, all the possible range of display size must be tested to ensure that </w:t>
+        <w:t xml:space="preserve">. It is needed a smartphone that runs even on an Android platform or an iOs one. For each ones, all the possible range of display size must be tested to ensure that </w:t>
       </w:r>
       <w:r>
         <w:rPr>
@@ -19614,21 +18761,7 @@
         <w:rPr>
           <w:lang w:val="en-GB"/>
         </w:rPr>
-        <w:t xml:space="preserve">The final part is about the cloud infrastructure that will be </w:t>
-      </w:r>
-      <w:proofErr w:type="gramStart"/>
-      <w:r>
-        <w:rPr>
-          <w:lang w:val="en-GB"/>
-        </w:rPr>
-        <w:t>use</w:t>
-      </w:r>
-      <w:proofErr w:type="gramEnd"/>
-      <w:r>
-        <w:rPr>
-          <w:lang w:val="en-GB"/>
-        </w:rPr>
-        <w:t xml:space="preserve"> to deploy the business logic components. A Platform as a Service (PaaS) will be use. This one will permit to control the software deployment (as a public cloud) with minimal configuration options, with provided networks, servers, storage, OS, 'middleware', database and other services.</w:t>
+        <w:t>The final part is about the cloud infrastructure that will be use to deploy the business logic components. A Platform as a Service (PaaS) will be use. This one will permit to control the software deployment (as a public cloud) with minimal configuration options, with provided networks, servers, storage, OS, 'middleware', database and other services.</w:t>
       </w:r>
     </w:p>
     <w:p>
@@ -19654,21 +18787,7 @@
         <w:rPr>
           <w:lang w:val="en-GB"/>
         </w:rPr>
-        <w:t xml:space="preserve"> is the </w:t>
-      </w:r>
-      <w:proofErr w:type="spellStart"/>
-      <w:r>
-        <w:rPr>
-          <w:lang w:val="en-GB"/>
-        </w:rPr>
-        <w:t>CouldFoundry</w:t>
-      </w:r>
-      <w:proofErr w:type="spellEnd"/>
-      <w:r>
-        <w:rPr>
-          <w:lang w:val="en-GB"/>
-        </w:rPr>
-        <w:t xml:space="preserve"> Foundation because it is open source and </w:t>
+        <w:t xml:space="preserve"> is the CouldFoundry Foundation because it is open source and </w:t>
       </w:r>
       <w:r>
         <w:rPr>
@@ -19692,21 +18811,7 @@
         <w:rPr>
           <w:lang w:val="en-GB"/>
         </w:rPr>
-        <w:t xml:space="preserve"> as the one on which the PowerEnjoy system runs. The </w:t>
-      </w:r>
-      <w:proofErr w:type="spellStart"/>
-      <w:r>
-        <w:rPr>
-          <w:lang w:val="en-GB"/>
-        </w:rPr>
-        <w:t>CouldFoundry</w:t>
-      </w:r>
-      <w:proofErr w:type="spellEnd"/>
-      <w:r>
-        <w:rPr>
-          <w:lang w:val="en-GB"/>
-        </w:rPr>
-        <w:t xml:space="preserve"> PaaS is a Linux Foundation Collaborative Project.</w:t>
+        <w:t xml:space="preserve"> as the one on which the PowerEnjoy system runs. The CouldFoundry PaaS is a Linux Foundation Collaborative Project.</w:t>
       </w:r>
     </w:p>
     <w:p>
@@ -19736,21 +18841,7 @@
           <w:lang w:val="en-GB"/>
         </w:rPr>
         <w:lastRenderedPageBreak/>
-        <w:t xml:space="preserve">The list following describes the services and software components provided by the </w:t>
-      </w:r>
-      <w:proofErr w:type="spellStart"/>
-      <w:r>
-        <w:rPr>
-          <w:lang w:val="en-GB"/>
-        </w:rPr>
-        <w:t>CouldFoundry</w:t>
-      </w:r>
-      <w:proofErr w:type="spellEnd"/>
-      <w:r>
-        <w:rPr>
-          <w:lang w:val="en-GB"/>
-        </w:rPr>
-        <w:t xml:space="preserve"> PaaS:</w:t>
+        <w:t>The list following describes the services and software components provided by the CouldFoundry PaaS:</w:t>
       </w:r>
     </w:p>
     <w:p>
@@ -19804,16 +18895,8 @@
         <w:rPr>
           <w:lang w:val="en-GB"/>
         </w:rPr>
-        <w:t xml:space="preserve">Messaging: Pivotal </w:t>
-      </w:r>
-      <w:proofErr w:type="spellStart"/>
-      <w:r>
-        <w:rPr>
-          <w:lang w:val="en-GB"/>
-        </w:rPr>
-        <w:t>RabbitMQ</w:t>
-      </w:r>
-      <w:proofErr w:type="spellEnd"/>
+        <w:t>Messaging: Pivotal RabbitMQ</w:t>
+      </w:r>
     </w:p>
     <w:p>
       <w:pPr>
@@ -19830,21 +18913,7 @@
         <w:rPr>
           <w:lang w:val="en-GB"/>
         </w:rPr>
-        <w:t xml:space="preserve">Development: </w:t>
-      </w:r>
-      <w:proofErr w:type="spellStart"/>
-      <w:r>
-        <w:rPr>
-          <w:lang w:val="en-GB"/>
-        </w:rPr>
-        <w:t>CloudBees</w:t>
-      </w:r>
-      <w:proofErr w:type="spellEnd"/>
-      <w:r>
-        <w:rPr>
-          <w:lang w:val="en-GB"/>
-        </w:rPr>
-        <w:t xml:space="preserve"> Jenkins</w:t>
+        <w:t>Development: CloudBees Jenkins</w:t>
       </w:r>
     </w:p>
     <w:p>
@@ -20004,19 +19073,11 @@
           <w:lang w:val="en-GB"/>
         </w:rPr>
       </w:pPr>
-      <w:proofErr w:type="gramStart"/>
-      <w:r>
-        <w:rPr>
-          <w:lang w:val="en-GB"/>
-        </w:rPr>
-        <w:t>A list of unregistered drivers who can have valid or invalid personal information.</w:t>
-      </w:r>
-      <w:proofErr w:type="gramEnd"/>
-      <w:r>
-        <w:rPr>
-          <w:lang w:val="en-GB"/>
-        </w:rPr>
-        <w:t xml:space="preserve"> This list will be used to test the DriverManager, the LoginManager and the NotificationHelper components. The set of data must contain drivers with the following </w:t>
+      <w:r>
+        <w:rPr>
+          <w:lang w:val="en-GB"/>
+        </w:rPr>
+        <w:t xml:space="preserve">A list of unregistered drivers who can have valid or invalid personal information. This list will be used to test the DriverManager, the LoginManager and the NotificationHelper components. The set of data must contain drivers with the following </w:t>
       </w:r>
       <w:r>
         <w:rPr>
@@ -20128,7 +19189,6 @@
           <w:lang w:val="en-GB"/>
         </w:rPr>
       </w:pPr>
-      <w:proofErr w:type="gramStart"/>
       <w:r>
         <w:rPr>
           <w:lang w:val="en-GB"/>
@@ -20145,14 +19205,7 @@
         <w:rPr>
           <w:lang w:val="en-GB"/>
         </w:rPr>
-        <w:t xml:space="preserve"> to test the CarManager and the RideManager components.</w:t>
-      </w:r>
-      <w:proofErr w:type="gramEnd"/>
-      <w:r>
-        <w:rPr>
-          <w:lang w:val="en-GB"/>
-        </w:rPr>
-        <w:t xml:space="preserve"> This set of data has to contain cars with these problems:</w:t>
+        <w:t xml:space="preserve"> to test the CarManager and the RideManager components. This set of data has to contain cars with these problems:</w:t>
       </w:r>
     </w:p>
     <w:p>
@@ -20258,7 +19311,6 @@
           <w:lang w:val="en-GB"/>
         </w:rPr>
       </w:pPr>
-      <w:proofErr w:type="gramStart"/>
       <w:r>
         <w:rPr>
           <w:lang w:val="en-GB"/>
@@ -20275,14 +19327,7 @@
         <w:rPr>
           <w:lang w:val="en-GB"/>
         </w:rPr>
-        <w:t xml:space="preserve"> which will have valid or invalid fields.</w:t>
-      </w:r>
-      <w:proofErr w:type="gramEnd"/>
-      <w:r>
-        <w:rPr>
-          <w:lang w:val="en-GB"/>
-        </w:rPr>
-        <w:t xml:space="preserve"> This list will be used to test the ResearchManager component. It must </w:t>
+        <w:t xml:space="preserve"> which will have valid or invalid fields. This list will be used to test the ResearchManager component. It must </w:t>
       </w:r>
       <w:r>
         <w:rPr>
@@ -20406,7 +19451,6 @@
           <w:lang w:val="en-GB"/>
         </w:rPr>
       </w:pPr>
-      <w:proofErr w:type="gramStart"/>
       <w:r>
         <w:rPr>
           <w:lang w:val="en-GB"/>
@@ -20423,14 +19467,7 @@
         <w:rPr>
           <w:lang w:val="en-GB"/>
         </w:rPr>
-        <w:t xml:space="preserve"> to test the ReservationManager component.</w:t>
-      </w:r>
-      <w:proofErr w:type="gramEnd"/>
-      <w:r>
-        <w:rPr>
-          <w:lang w:val="en-GB"/>
-        </w:rPr>
-        <w:t xml:space="preserve"> This set of data has to contain reservations with these problems:</w:t>
+        <w:t xml:space="preserve"> to test the ReservationManager component. This set of data has to contain reservations with these problems:</w:t>
       </w:r>
     </w:p>
     <w:p>
@@ -20526,8 +19563,6 @@
           <w:lang w:val="en-GB"/>
         </w:rPr>
       </w:pPr>
-      <w:bookmarkStart w:id="55" w:name="_GoBack"/>
-      <w:bookmarkEnd w:id="55"/>
       <w:r>
         <w:rPr>
           <w:lang w:val="en-GB"/>
@@ -20553,7 +19588,7 @@
           <w:lang w:val="en-GB"/>
         </w:rPr>
       </w:pPr>
-      <w:bookmarkStart w:id="56" w:name="_Toc472289358"/>
+      <w:bookmarkStart w:id="55" w:name="_Toc472289358"/>
       <w:r>
         <w:rPr>
           <w:szCs w:val="32"/>
@@ -20562,7 +19597,7 @@
         <w:lastRenderedPageBreak/>
         <w:t>Hours of work</w:t>
       </w:r>
-      <w:bookmarkEnd w:id="56"/>
+      <w:bookmarkEnd w:id="55"/>
     </w:p>
     <w:p>
       <w:pPr>
@@ -20575,33 +19610,17 @@
           <w:lang w:val="en-GB"/>
         </w:rPr>
       </w:pPr>
-      <w:bookmarkStart w:id="57" w:name="_Toc466799672"/>
-      <w:bookmarkStart w:id="58" w:name="_Toc472289359"/>
-      <w:proofErr w:type="spellStart"/>
-      <w:r>
-        <w:rPr>
-          <w:lang w:val="en-GB"/>
-        </w:rPr>
-        <w:t>Vianney</w:t>
-      </w:r>
-      <w:proofErr w:type="spellEnd"/>
-      <w:r>
-        <w:rPr>
-          <w:lang w:val="en-GB"/>
-        </w:rPr>
-        <w:t xml:space="preserve"> </w:t>
-      </w:r>
-      <w:proofErr w:type="spellStart"/>
-      <w:r>
-        <w:rPr>
-          <w:lang w:val="en-GB"/>
-        </w:rPr>
-        <w:t>Payelle</w:t>
-      </w:r>
-      <w:bookmarkStart w:id="59" w:name="_Toc466799673"/>
+      <w:bookmarkStart w:id="56" w:name="_Toc466799672"/>
+      <w:bookmarkStart w:id="57" w:name="_Toc472289359"/>
+      <w:r>
+        <w:rPr>
+          <w:lang w:val="en-GB"/>
+        </w:rPr>
+        <w:t>Vianney Payelle</w:t>
+      </w:r>
+      <w:bookmarkStart w:id="58" w:name="_Toc466799673"/>
+      <w:bookmarkEnd w:id="56"/>
       <w:bookmarkEnd w:id="57"/>
-      <w:bookmarkEnd w:id="58"/>
-      <w:proofErr w:type="spellEnd"/>
     </w:p>
     <w:p>
       <w:pPr>
@@ -20674,16 +19693,16 @@
           <w:lang w:val="en-GB"/>
         </w:rPr>
       </w:pPr>
-      <w:bookmarkStart w:id="60" w:name="_Toc472289360"/>
+      <w:bookmarkStart w:id="59" w:name="_Toc472289360"/>
       <w:r>
         <w:rPr>
           <w:lang w:val="en-GB"/>
         </w:rPr>
         <w:t>Rémi Rigal</w:t>
       </w:r>
-      <w:bookmarkStart w:id="61" w:name="_Toc466799674"/>
+      <w:bookmarkStart w:id="60" w:name="_Toc466799674"/>
+      <w:bookmarkEnd w:id="58"/>
       <w:bookmarkEnd w:id="59"/>
-      <w:bookmarkEnd w:id="60"/>
     </w:p>
     <w:p>
       <w:pPr>
@@ -20762,31 +19781,15 @@
           <w:lang w:val="en-GB"/>
         </w:rPr>
       </w:pPr>
-      <w:bookmarkStart w:id="62" w:name="_Toc472289361"/>
-      <w:proofErr w:type="spellStart"/>
-      <w:r>
-        <w:rPr>
-          <w:lang w:val="en-GB"/>
-        </w:rPr>
-        <w:t>Noëlie</w:t>
-      </w:r>
-      <w:proofErr w:type="spellEnd"/>
-      <w:r>
-        <w:rPr>
-          <w:lang w:val="en-GB"/>
-        </w:rPr>
-        <w:t xml:space="preserve"> </w:t>
-      </w:r>
-      <w:proofErr w:type="spellStart"/>
-      <w:r>
-        <w:rPr>
-          <w:lang w:val="en-GB"/>
-        </w:rPr>
-        <w:t>Ramuzat</w:t>
-      </w:r>
+      <w:bookmarkStart w:id="61" w:name="_Toc472289361"/>
+      <w:r>
+        <w:rPr>
+          <w:lang w:val="en-GB"/>
+        </w:rPr>
+        <w:t>Noëlie Ramuzat</w:t>
+      </w:r>
+      <w:bookmarkEnd w:id="60"/>
       <w:bookmarkEnd w:id="61"/>
-      <w:bookmarkEnd w:id="62"/>
-      <w:proofErr w:type="spellEnd"/>
     </w:p>
     <w:p>
       <w:pPr>
@@ -20937,6 +19940,7 @@
         <w:docPartUnique/>
       </w:docPartObj>
     </w:sdtPr>
+    <w:sdtEndPr/>
     <w:sdtContent>
       <w:p>
         <w:pPr>
@@ -20956,7 +19960,7 @@
           <w:rPr>
             <w:noProof/>
           </w:rPr>
-          <w:t>4</w:t>
+          <w:t>1</w:t>
         </w:r>
         <w:r>
           <w:fldChar w:fldCharType="end"/>
@@ -21029,6 +20033,7 @@
         <w:dataBinding w:prefixMappings="xmlns:ns0='http://schemas.openxmlformats.org/package/2006/metadata/core-properties' xmlns:ns1='http://purl.org/dc/elements/1.1/'" w:xpath="/ns0:coreProperties[1]/ns1:title[1]" w:storeItemID="{6C3C8BC8-F283-45AE-878A-BAB7291924A1}"/>
         <w:text/>
       </w:sdtPr>
+      <w:sdtEndPr/>
       <w:sdtContent>
         <w:r>
           <w:rPr>
@@ -21094,6 +20099,7 @@
         <w:dataBinding w:prefixMappings="xmlns:ns0='http://schemas.openxmlformats.org/package/2006/metadata/core-properties' xmlns:ns1='http://purl.org/dc/elements/1.1/'" w:xpath="/ns0:coreProperties[1]/ns1:subject[1]" w:storeItemID="{6C3C8BC8-F283-45AE-878A-BAB7291924A1}"/>
         <w:text/>
       </w:sdtPr>
+      <w:sdtEndPr/>
       <w:sdtContent>
         <w:r>
           <w:rPr>
@@ -21181,6 +20187,7 @@
         <w:dataBinding w:prefixMappings="xmlns:ns0='http://schemas.openxmlformats.org/package/2006/metadata/core-properties' xmlns:ns1='http://purl.org/dc/elements/1.1/'" w:xpath="/ns0:coreProperties[1]/ns1:creator[1]" w:storeItemID="{6C3C8BC8-F283-45AE-878A-BAB7291924A1}"/>
         <w:text/>
       </w:sdtPr>
+      <w:sdtEndPr/>
       <w:sdtContent>
         <w:r>
           <w:rPr>
@@ -21188,36 +20195,8 @@
             <w:sz w:val="18"/>
             <w:szCs w:val="18"/>
           </w:rPr>
-          <w:t xml:space="preserve">Vianney Payelle - Rémi Rigal - </w:t>
+          <w:t>Vianney Payelle - Rémi Rigal - Noëlie Ramuzat</w:t>
         </w:r>
-        <w:proofErr w:type="spellStart"/>
-        <w:r>
-          <w:rPr>
-            <w:color w:val="7F7F7F" w:themeColor="text1" w:themeTint="80"/>
-            <w:sz w:val="18"/>
-            <w:szCs w:val="18"/>
-          </w:rPr>
-          <w:t>Noëlie</w:t>
-        </w:r>
-        <w:proofErr w:type="spellEnd"/>
-        <w:r>
-          <w:rPr>
-            <w:color w:val="7F7F7F" w:themeColor="text1" w:themeTint="80"/>
-            <w:sz w:val="18"/>
-            <w:szCs w:val="18"/>
-          </w:rPr>
-          <w:t xml:space="preserve"> </w:t>
-        </w:r>
-        <w:proofErr w:type="spellStart"/>
-        <w:r>
-          <w:rPr>
-            <w:color w:val="7F7F7F" w:themeColor="text1" w:themeTint="80"/>
-            <w:sz w:val="18"/>
-            <w:szCs w:val="18"/>
-          </w:rPr>
-          <w:t>Ramuzat</w:t>
-        </w:r>
-        <w:proofErr w:type="spellEnd"/>
       </w:sdtContent>
     </w:sdt>
   </w:p>
@@ -25883,6 +24862,118 @@
     </w:lvl>
   </w:abstractNum>
   <w:abstractNum w:abstractNumId="41">
+    <w:nsid w:val="798960BD"/>
+    <w:multiLevelType w:val="hybridMultilevel"/>
+    <w:tmpl w:val="619C02BC"/>
+    <w:lvl w:ilvl="0" w:tplc="E16216C4">
+      <w:numFmt w:val="bullet"/>
+      <w:lvlText w:val="-"/>
+      <w:lvlJc w:val="left"/>
+      <w:pPr>
+        <w:ind w:left="360" w:hanging="360"/>
+      </w:pPr>
+      <w:rPr>
+        <w:rFonts w:ascii="Calibri" w:eastAsiaTheme="minorHAnsi" w:hAnsi="Calibri" w:cs="Calibri" w:hint="default"/>
+      </w:rPr>
+    </w:lvl>
+    <w:lvl w:ilvl="1" w:tplc="040C0003" w:tentative="1">
+      <w:start w:val="1"/>
+      <w:numFmt w:val="bullet"/>
+      <w:lvlText w:val="o"/>
+      <w:lvlJc w:val="left"/>
+      <w:pPr>
+        <w:ind w:left="1080" w:hanging="360"/>
+      </w:pPr>
+      <w:rPr>
+        <w:rFonts w:ascii="Courier New" w:hAnsi="Courier New" w:cs="Courier New" w:hint="default"/>
+      </w:rPr>
+    </w:lvl>
+    <w:lvl w:ilvl="2" w:tplc="040C0005" w:tentative="1">
+      <w:start w:val="1"/>
+      <w:numFmt w:val="bullet"/>
+      <w:lvlText w:val=""/>
+      <w:lvlJc w:val="left"/>
+      <w:pPr>
+        <w:ind w:left="1800" w:hanging="360"/>
+      </w:pPr>
+      <w:rPr>
+        <w:rFonts w:ascii="Wingdings" w:hAnsi="Wingdings" w:hint="default"/>
+      </w:rPr>
+    </w:lvl>
+    <w:lvl w:ilvl="3" w:tplc="040C0001" w:tentative="1">
+      <w:start w:val="1"/>
+      <w:numFmt w:val="bullet"/>
+      <w:lvlText w:val=""/>
+      <w:lvlJc w:val="left"/>
+      <w:pPr>
+        <w:ind w:left="2520" w:hanging="360"/>
+      </w:pPr>
+      <w:rPr>
+        <w:rFonts w:ascii="Symbol" w:hAnsi="Symbol" w:hint="default"/>
+      </w:rPr>
+    </w:lvl>
+    <w:lvl w:ilvl="4" w:tplc="040C0003" w:tentative="1">
+      <w:start w:val="1"/>
+      <w:numFmt w:val="bullet"/>
+      <w:lvlText w:val="o"/>
+      <w:lvlJc w:val="left"/>
+      <w:pPr>
+        <w:ind w:left="3240" w:hanging="360"/>
+      </w:pPr>
+      <w:rPr>
+        <w:rFonts w:ascii="Courier New" w:hAnsi="Courier New" w:cs="Courier New" w:hint="default"/>
+      </w:rPr>
+    </w:lvl>
+    <w:lvl w:ilvl="5" w:tplc="040C0005" w:tentative="1">
+      <w:start w:val="1"/>
+      <w:numFmt w:val="bullet"/>
+      <w:lvlText w:val=""/>
+      <w:lvlJc w:val="left"/>
+      <w:pPr>
+        <w:ind w:left="3960" w:hanging="360"/>
+      </w:pPr>
+      <w:rPr>
+        <w:rFonts w:ascii="Wingdings" w:hAnsi="Wingdings" w:hint="default"/>
+      </w:rPr>
+    </w:lvl>
+    <w:lvl w:ilvl="6" w:tplc="040C0001" w:tentative="1">
+      <w:start w:val="1"/>
+      <w:numFmt w:val="bullet"/>
+      <w:lvlText w:val=""/>
+      <w:lvlJc w:val="left"/>
+      <w:pPr>
+        <w:ind w:left="4680" w:hanging="360"/>
+      </w:pPr>
+      <w:rPr>
+        <w:rFonts w:ascii="Symbol" w:hAnsi="Symbol" w:hint="default"/>
+      </w:rPr>
+    </w:lvl>
+    <w:lvl w:ilvl="7" w:tplc="040C0003" w:tentative="1">
+      <w:start w:val="1"/>
+      <w:numFmt w:val="bullet"/>
+      <w:lvlText w:val="o"/>
+      <w:lvlJc w:val="left"/>
+      <w:pPr>
+        <w:ind w:left="5400" w:hanging="360"/>
+      </w:pPr>
+      <w:rPr>
+        <w:rFonts w:ascii="Courier New" w:hAnsi="Courier New" w:cs="Courier New" w:hint="default"/>
+      </w:rPr>
+    </w:lvl>
+    <w:lvl w:ilvl="8" w:tplc="040C0005" w:tentative="1">
+      <w:start w:val="1"/>
+      <w:numFmt w:val="bullet"/>
+      <w:lvlText w:val=""/>
+      <w:lvlJc w:val="left"/>
+      <w:pPr>
+        <w:ind w:left="6120" w:hanging="360"/>
+      </w:pPr>
+      <w:rPr>
+        <w:rFonts w:ascii="Wingdings" w:hAnsi="Wingdings" w:hint="default"/>
+      </w:rPr>
+    </w:lvl>
+  </w:abstractNum>
+  <w:abstractNum w:abstractNumId="42">
     <w:nsid w:val="7EF60790"/>
     <w:multiLevelType w:val="hybridMultilevel"/>
     <w:tmpl w:val="9D58DD50"/>
@@ -26038,7 +25129,7 @@
     <w:abstractNumId w:val="15"/>
   </w:num>
   <w:num w:numId="15">
-    <w:abstractNumId w:val="41"/>
+    <w:abstractNumId w:val="42"/>
   </w:num>
   <w:num w:numId="16">
     <w:abstractNumId w:val="23"/>
@@ -26120,6 +25211,9 @@
   </w:num>
   <w:num w:numId="42">
     <w:abstractNumId w:val="26"/>
+  </w:num>
+  <w:num w:numId="43">
+    <w:abstractNumId w:val="41"/>
   </w:num>
 </w:numbering>
 </file>
@@ -26363,6 +25457,7 @@
   <w:style w:type="character" w:default="1" w:styleId="Policepardfaut">
     <w:name w:val="Default Paragraph Font"/>
     <w:uiPriority w:val="1"/>
+    <w:semiHidden/>
     <w:unhideWhenUsed/>
   </w:style>
   <w:style w:type="table" w:default="1" w:styleId="TableauNormal">
@@ -27384,6 +26479,7 @@
   <w:style w:type="character" w:default="1" w:styleId="Policepardfaut">
     <w:name w:val="Default Paragraph Font"/>
     <w:uiPriority w:val="1"/>
+    <w:semiHidden/>
     <w:unhideWhenUsed/>
   </w:style>
   <w:style w:type="table" w:default="1" w:styleId="TableauNormal">
@@ -28456,7 +27552,7 @@
 </file>
 
 <file path=customXml/itemProps1.xml><?xml version="1.0" encoding="utf-8"?>
-<ds:datastoreItem xmlns:ds="http://schemas.openxmlformats.org/officeDocument/2006/customXml" ds:itemID="{5D813707-A540-4871-ABC4-86935BAED5E3}">
+<ds:datastoreItem xmlns:ds="http://schemas.openxmlformats.org/officeDocument/2006/customXml" ds:itemID="{B0F1893C-7DE1-4F42-AEF1-AF37F23D4EBF}">
   <ds:schemaRefs>
     <ds:schemaRef ds:uri="http://schemas.openxmlformats.org/officeDocument/2006/bibliography"/>
   </ds:schemaRefs>

</xml_diff>